<commit_message>
AShypkov: Module4: Task 1 (pp. 1-3): Cover endpoints with required authorization
</commit_message>
<xml_diff>
--- a/src/main/resources/module_4_results/MODULE 4 Results.docx
+++ b/src/main/resources/module_4_results/MODULE 4 Results.docx
@@ -158,6 +158,15 @@
         </w:rPr>
         <w:t>TASK 1</w:t>
       </w:r>
+      <w:r>
+        <w:rPr>
+          <w:rFonts w:ascii="Times New Roman" w:hAnsi="Times New Roman" w:cs="Times New Roman"/>
+          <w:sz w:val="28"/>
+          <w:szCs w:val="28"/>
+          <w:lang w:val="en-US"/>
+        </w:rPr>
+        <w:t xml:space="preserve"> (pp. 1 - 3)</w:t>
+      </w:r>
     </w:p>
     <w:p>
       <w:pPr>
@@ -193,6 +202,7 @@
       <w:r>
         <w:rPr>
           <w:rFonts w:ascii="Times New Roman" w:hAnsi="Times New Roman" w:cs="Times New Roman"/>
+          <w:noProof/>
           <w:sz w:val="28"/>
           <w:szCs w:val="28"/>
           <w:lang w:val="en-US"/>
@@ -233,6 +243,330 @@
           </wp:inline>
         </w:drawing>
       </w:r>
+    </w:p>
+    <w:p>
+      <w:pPr>
+        <w:ind w:left="-709" w:right="-926"/>
+        <w:jc w:val="both"/>
+        <w:rPr>
+          <w:rFonts w:ascii="Times New Roman" w:hAnsi="Times New Roman" w:cs="Times New Roman"/>
+          <w:sz w:val="28"/>
+          <w:szCs w:val="28"/>
+          <w:lang w:val="en-US"/>
+        </w:rPr>
+      </w:pPr>
+      <w:r>
+        <w:rPr>
+          <w:rFonts w:ascii="Times New Roman" w:hAnsi="Times New Roman" w:cs="Times New Roman"/>
+          <w:sz w:val="28"/>
+          <w:szCs w:val="28"/>
+          <w:lang w:val="en-US"/>
+        </w:rPr>
+        <w:lastRenderedPageBreak/>
+        <w:t>After added spring security dependency and configuration of web security context:</w:t>
+      </w:r>
+    </w:p>
+    <w:p>
+      <w:pPr>
+        <w:ind w:left="-709" w:right="-926"/>
+        <w:jc w:val="both"/>
+        <w:rPr>
+          <w:rFonts w:ascii="Times New Roman" w:hAnsi="Times New Roman" w:cs="Times New Roman"/>
+          <w:sz w:val="28"/>
+          <w:szCs w:val="28"/>
+          <w:lang w:val="en-US"/>
+        </w:rPr>
+      </w:pPr>
+      <w:r>
+        <w:rPr>
+          <w:rFonts w:ascii="Times New Roman" w:hAnsi="Times New Roman" w:cs="Times New Roman"/>
+          <w:noProof/>
+          <w:sz w:val="28"/>
+          <w:szCs w:val="28"/>
+          <w:lang w:val="en-US"/>
+        </w:rPr>
+        <w:drawing>
+          <wp:inline distT="0" distB="0" distL="0" distR="0" wp14:anchorId="3C16C7B9" wp14:editId="50F8E7C9">
+            <wp:extent cx="7226300" cy="4660900"/>
+            <wp:effectExtent l="0" t="0" r="0" b="0"/>
+            <wp:docPr id="1635755945" name="Picture 1" descr="A screenshot of a computer&#10;&#10;Description automatically generated"/>
+            <wp:cNvGraphicFramePr>
+              <a:graphicFrameLocks xmlns:a="http://schemas.openxmlformats.org/drawingml/2006/main" noChangeAspect="1"/>
+            </wp:cNvGraphicFramePr>
+            <a:graphic xmlns:a="http://schemas.openxmlformats.org/drawingml/2006/main">
+              <a:graphicData uri="http://schemas.openxmlformats.org/drawingml/2006/picture">
+                <pic:pic xmlns:pic="http://schemas.openxmlformats.org/drawingml/2006/picture">
+                  <pic:nvPicPr>
+                    <pic:cNvPr id="1635755945" name="Picture 1" descr="A screenshot of a computer&#10;&#10;Description automatically generated"/>
+                    <pic:cNvPicPr/>
+                  </pic:nvPicPr>
+                  <pic:blipFill>
+                    <a:blip r:embed="rId5"/>
+                    <a:stretch>
+                      <a:fillRect/>
+                    </a:stretch>
+                  </pic:blipFill>
+                  <pic:spPr>
+                    <a:xfrm>
+                      <a:off x="0" y="0"/>
+                      <a:ext cx="7226300" cy="4660900"/>
+                    </a:xfrm>
+                    <a:prstGeom prst="rect">
+                      <a:avLst/>
+                    </a:prstGeom>
+                  </pic:spPr>
+                </pic:pic>
+              </a:graphicData>
+            </a:graphic>
+          </wp:inline>
+        </w:drawing>
+      </w:r>
+      <w:r>
+        <w:rPr>
+          <w:rFonts w:ascii="Times New Roman" w:hAnsi="Times New Roman" w:cs="Times New Roman"/>
+          <w:sz w:val="28"/>
+          <w:szCs w:val="28"/>
+          <w:lang w:val="en-US"/>
+        </w:rPr>
+        <w:br w:type="page"/>
+      </w:r>
+    </w:p>
+    <w:p>
+      <w:pPr>
+        <w:ind w:left="-709" w:right="-926"/>
+        <w:jc w:val="both"/>
+        <w:rPr>
+          <w:rFonts w:ascii="Times New Roman" w:hAnsi="Times New Roman" w:cs="Times New Roman"/>
+          <w:sz w:val="28"/>
+          <w:szCs w:val="28"/>
+          <w:lang w:val="en-US"/>
+        </w:rPr>
+      </w:pPr>
+      <w:r>
+        <w:rPr>
+          <w:rFonts w:ascii="Times New Roman" w:hAnsi="Times New Roman" w:cs="Times New Roman"/>
+          <w:sz w:val="28"/>
+          <w:szCs w:val="28"/>
+          <w:lang w:val="en-US"/>
+        </w:rPr>
+        <w:lastRenderedPageBreak/>
+        <w:t>Endpoint stopped being available without authorization.</w:t>
+      </w:r>
+    </w:p>
+    <w:p>
+      <w:pPr>
+        <w:ind w:left="-709" w:right="-926"/>
+        <w:jc w:val="both"/>
+        <w:rPr>
+          <w:rFonts w:ascii="Times New Roman" w:hAnsi="Times New Roman" w:cs="Times New Roman"/>
+          <w:sz w:val="28"/>
+          <w:szCs w:val="28"/>
+          <w:lang w:val="en-US"/>
+        </w:rPr>
+      </w:pPr>
+      <w:r>
+        <w:rPr>
+          <w:rFonts w:ascii="Times New Roman" w:hAnsi="Times New Roman" w:cs="Times New Roman"/>
+          <w:sz w:val="28"/>
+          <w:szCs w:val="28"/>
+          <w:lang w:val="en-US"/>
+        </w:rPr>
+        <w:t>After adding authorization header with correspondent data:</w:t>
+      </w:r>
+    </w:p>
+    <w:p>
+      <w:pPr>
+        <w:ind w:left="-709" w:right="-926"/>
+        <w:jc w:val="both"/>
+        <w:rPr>
+          <w:rFonts w:ascii="Times New Roman" w:hAnsi="Times New Roman" w:cs="Times New Roman"/>
+          <w:sz w:val="28"/>
+          <w:szCs w:val="28"/>
+          <w:lang w:val="en-US"/>
+        </w:rPr>
+      </w:pPr>
+      <w:r>
+        <w:rPr>
+          <w:rFonts w:ascii="Times New Roman" w:hAnsi="Times New Roman" w:cs="Times New Roman"/>
+          <w:noProof/>
+          <w:sz w:val="28"/>
+          <w:szCs w:val="28"/>
+          <w:lang w:val="en-US"/>
+        </w:rPr>
+        <w:drawing>
+          <wp:inline distT="0" distB="0" distL="0" distR="0" wp14:anchorId="54DB57B8" wp14:editId="7CD41BC2">
+            <wp:extent cx="9784454" cy="3302000"/>
+            <wp:effectExtent l="0" t="0" r="0" b="0"/>
+            <wp:docPr id="981009106" name="Picture 1"/>
+            <wp:cNvGraphicFramePr>
+              <a:graphicFrameLocks xmlns:a="http://schemas.openxmlformats.org/drawingml/2006/main" noChangeAspect="1"/>
+            </wp:cNvGraphicFramePr>
+            <a:graphic xmlns:a="http://schemas.openxmlformats.org/drawingml/2006/main">
+              <a:graphicData uri="http://schemas.openxmlformats.org/drawingml/2006/picture">
+                <pic:pic xmlns:pic="http://schemas.openxmlformats.org/drawingml/2006/picture">
+                  <pic:nvPicPr>
+                    <pic:cNvPr id="981009106" name="Picture 1"/>
+                    <pic:cNvPicPr/>
+                  </pic:nvPicPr>
+                  <pic:blipFill>
+                    <a:blip r:embed="rId6"/>
+                    <a:stretch>
+                      <a:fillRect/>
+                    </a:stretch>
+                  </pic:blipFill>
+                  <pic:spPr>
+                    <a:xfrm>
+                      <a:off x="0" y="0"/>
+                      <a:ext cx="9788044" cy="3303212"/>
+                    </a:xfrm>
+                    <a:prstGeom prst="rect">
+                      <a:avLst/>
+                    </a:prstGeom>
+                  </pic:spPr>
+                </pic:pic>
+              </a:graphicData>
+            </a:graphic>
+          </wp:inline>
+        </w:drawing>
+      </w:r>
+    </w:p>
+    <w:p>
+      <w:pPr>
+        <w:ind w:left="-709" w:right="-926"/>
+        <w:jc w:val="both"/>
+        <w:rPr>
+          <w:rFonts w:ascii="Times New Roman" w:hAnsi="Times New Roman" w:cs="Times New Roman"/>
+          <w:sz w:val="28"/>
+          <w:szCs w:val="28"/>
+          <w:lang w:val="en-US"/>
+        </w:rPr>
+      </w:pPr>
+      <w:r>
+        <w:rPr>
+          <w:rFonts w:ascii="Times New Roman" w:hAnsi="Times New Roman" w:cs="Times New Roman"/>
+          <w:sz w:val="28"/>
+          <w:szCs w:val="28"/>
+          <w:lang w:val="en-US"/>
+        </w:rPr>
+        <w:br w:type="page"/>
+      </w:r>
+    </w:p>
+    <w:p>
+      <w:pPr>
+        <w:ind w:left="-709" w:right="-926"/>
+        <w:jc w:val="both"/>
+        <w:rPr>
+          <w:rFonts w:ascii="Times New Roman" w:hAnsi="Times New Roman" w:cs="Times New Roman"/>
+          <w:sz w:val="28"/>
+          <w:szCs w:val="28"/>
+          <w:lang w:val="en-US"/>
+        </w:rPr>
+      </w:pPr>
+      <w:r>
+        <w:rPr>
+          <w:rFonts w:ascii="Times New Roman" w:hAnsi="Times New Roman" w:cs="Times New Roman"/>
+          <w:sz w:val="28"/>
+          <w:szCs w:val="28"/>
+          <w:lang w:val="en-US"/>
+        </w:rPr>
+        <w:lastRenderedPageBreak/>
+        <w:t>Endpoint started being available</w:t>
+      </w:r>
+      <w:r>
+        <w:rPr>
+          <w:rFonts w:ascii="Times New Roman" w:hAnsi="Times New Roman" w:cs="Times New Roman"/>
+          <w:sz w:val="28"/>
+          <w:szCs w:val="28"/>
+          <w:lang w:val="en-US"/>
+        </w:rPr>
+        <w:t xml:space="preserve"> back</w:t>
+      </w:r>
+      <w:r>
+        <w:rPr>
+          <w:rFonts w:ascii="Times New Roman" w:hAnsi="Times New Roman" w:cs="Times New Roman"/>
+          <w:sz w:val="28"/>
+          <w:szCs w:val="28"/>
+          <w:lang w:val="en-US"/>
+        </w:rPr>
+        <w:t>:</w:t>
+      </w:r>
+      <w:r>
+        <w:rPr>
+          <w:rFonts w:ascii="Times New Roman" w:hAnsi="Times New Roman" w:cs="Times New Roman"/>
+          <w:sz w:val="28"/>
+          <w:szCs w:val="28"/>
+          <w:lang w:val="en-US"/>
+        </w:rPr>
+        <w:tab/>
+      </w:r>
+    </w:p>
+    <w:p>
+      <w:pPr>
+        <w:ind w:left="-709" w:right="-926"/>
+        <w:jc w:val="both"/>
+        <w:rPr>
+          <w:rFonts w:ascii="Times New Roman" w:hAnsi="Times New Roman" w:cs="Times New Roman"/>
+          <w:sz w:val="28"/>
+          <w:szCs w:val="28"/>
+          <w:lang w:val="en-US"/>
+        </w:rPr>
+      </w:pPr>
+      <w:r>
+        <w:rPr>
+          <w:rFonts w:ascii="Times New Roman" w:hAnsi="Times New Roman" w:cs="Times New Roman"/>
+          <w:noProof/>
+          <w:sz w:val="28"/>
+          <w:szCs w:val="28"/>
+          <w:lang w:val="en-US"/>
+        </w:rPr>
+        <w:drawing>
+          <wp:inline distT="0" distB="0" distL="0" distR="0" wp14:anchorId="4D1F8A12" wp14:editId="5A07AECB">
+            <wp:extent cx="9067800" cy="6272708"/>
+            <wp:effectExtent l="0" t="0" r="0" b="1270"/>
+            <wp:docPr id="411084294" name="Picture 1" descr="A screenshot of a computer&#10;&#10;Description automatically generated"/>
+            <wp:cNvGraphicFramePr>
+              <a:graphicFrameLocks xmlns:a="http://schemas.openxmlformats.org/drawingml/2006/main" noChangeAspect="1"/>
+            </wp:cNvGraphicFramePr>
+            <a:graphic xmlns:a="http://schemas.openxmlformats.org/drawingml/2006/main">
+              <a:graphicData uri="http://schemas.openxmlformats.org/drawingml/2006/picture">
+                <pic:pic xmlns:pic="http://schemas.openxmlformats.org/drawingml/2006/picture">
+                  <pic:nvPicPr>
+                    <pic:cNvPr id="411084294" name="Picture 1" descr="A screenshot of a computer&#10;&#10;Description automatically generated"/>
+                    <pic:cNvPicPr/>
+                  </pic:nvPicPr>
+                  <pic:blipFill>
+                    <a:blip r:embed="rId7"/>
+                    <a:stretch>
+                      <a:fillRect/>
+                    </a:stretch>
+                  </pic:blipFill>
+                  <pic:spPr>
+                    <a:xfrm>
+                      <a:off x="0" y="0"/>
+                      <a:ext cx="9073480" cy="6276637"/>
+                    </a:xfrm>
+                    <a:prstGeom prst="rect">
+                      <a:avLst/>
+                    </a:prstGeom>
+                  </pic:spPr>
+                </pic:pic>
+              </a:graphicData>
+            </a:graphic>
+          </wp:inline>
+        </w:drawing>
+      </w:r>
+    </w:p>
+    <w:p>
+      <w:pPr>
+        <w:ind w:left="-709" w:right="-926"/>
+        <w:jc w:val="both"/>
+        <w:rPr>
+          <w:rFonts w:ascii="Times New Roman" w:hAnsi="Times New Roman" w:cs="Times New Roman"/>
+          <w:sz w:val="28"/>
+          <w:szCs w:val="28"/>
+          <w:lang w:val="en-US"/>
+        </w:rPr>
+      </w:pPr>
     </w:p>
     <w:sectPr>
       <w:pgSz w:w="16838" w:h="11906" w:orient="landscape"/>

</xml_diff>

<commit_message>
AShypkov: Module4: Task 2 (pp. 4-6): Add database instance usage and liquibase script to initialize schema and populate data. Add Spring Configurations. Setting up basic authentication with encoding using bcrypt hashing. Add endpoint with non-autheticated mode
</commit_message>
<xml_diff>
--- a/src/main/resources/module_4_results/MODULE 4 Results.docx
+++ b/src/main/resources/module_4_results/MODULE 4 Results.docx
@@ -559,7 +559,1255 @@
     <w:p>
       <w:pPr>
         <w:ind w:left="-709" w:right="-926"/>
-        <w:jc w:val="both"/>
+        <w:jc w:val="center"/>
+        <w:rPr>
+          <w:rFonts w:ascii="Times New Roman" w:hAnsi="Times New Roman" w:cs="Times New Roman"/>
+          <w:sz w:val="28"/>
+          <w:szCs w:val="28"/>
+          <w:lang w:val="en-US"/>
+        </w:rPr>
+      </w:pPr>
+      <w:r>
+        <w:rPr>
+          <w:rFonts w:ascii="Times New Roman" w:hAnsi="Times New Roman" w:cs="Times New Roman"/>
+          <w:sz w:val="28"/>
+          <w:szCs w:val="28"/>
+          <w:lang w:val="en-US"/>
+        </w:rPr>
+        <w:lastRenderedPageBreak/>
+        <w:t>TAKS 2 (pp. 4-6)</w:t>
+      </w:r>
+    </w:p>
+    <w:p>
+      <w:pPr>
+        <w:ind w:left="-709" w:right="-926"/>
+        <w:rPr>
+          <w:rFonts w:ascii="Times New Roman" w:hAnsi="Times New Roman" w:cs="Times New Roman"/>
+          <w:sz w:val="28"/>
+          <w:szCs w:val="28"/>
+          <w:lang w:val="en-US"/>
+        </w:rPr>
+      </w:pPr>
+      <w:r>
+        <w:rPr>
+          <w:rFonts w:ascii="Times New Roman" w:hAnsi="Times New Roman" w:cs="Times New Roman"/>
+          <w:sz w:val="28"/>
+          <w:szCs w:val="28"/>
+          <w:lang w:val="en-US"/>
+        </w:rPr>
+        <w:t>In-Memory auth does not work anymore:</w:t>
+      </w:r>
+    </w:p>
+    <w:p>
+      <w:pPr>
+        <w:ind w:left="-709" w:right="-926"/>
+        <w:rPr>
+          <w:rFonts w:ascii="Times New Roman" w:hAnsi="Times New Roman" w:cs="Times New Roman"/>
+          <w:sz w:val="28"/>
+          <w:szCs w:val="28"/>
+          <w:lang w:val="en-US"/>
+        </w:rPr>
+      </w:pPr>
+      <w:r>
+        <w:rPr>
+          <w:rFonts w:ascii="Times New Roman" w:hAnsi="Times New Roman" w:cs="Times New Roman"/>
+          <w:sz w:val="28"/>
+          <w:szCs w:val="28"/>
+          <w:lang w:val="en-US"/>
+        </w:rPr>
+        <w:drawing>
+          <wp:inline distT="0" distB="0" distL="0" distR="0" wp14:anchorId="04363941" wp14:editId="1887A86C">
+            <wp:extent cx="8572500" cy="5391890"/>
+            <wp:effectExtent l="0" t="0" r="0" b="5715"/>
+            <wp:docPr id="1426472155" name="Picture 1" descr="A screenshot of a computer&#10;&#10;Description automatically generated"/>
+            <wp:cNvGraphicFramePr>
+              <a:graphicFrameLocks xmlns:a="http://schemas.openxmlformats.org/drawingml/2006/main" noChangeAspect="1"/>
+            </wp:cNvGraphicFramePr>
+            <a:graphic xmlns:a="http://schemas.openxmlformats.org/drawingml/2006/main">
+              <a:graphicData uri="http://schemas.openxmlformats.org/drawingml/2006/picture">
+                <pic:pic xmlns:pic="http://schemas.openxmlformats.org/drawingml/2006/picture">
+                  <pic:nvPicPr>
+                    <pic:cNvPr id="1426472155" name="Picture 1" descr="A screenshot of a computer&#10;&#10;Description automatically generated"/>
+                    <pic:cNvPicPr/>
+                  </pic:nvPicPr>
+                  <pic:blipFill>
+                    <a:blip r:embed="rId8"/>
+                    <a:stretch>
+                      <a:fillRect/>
+                    </a:stretch>
+                  </pic:blipFill>
+                  <pic:spPr>
+                    <a:xfrm>
+                      <a:off x="0" y="0"/>
+                      <a:ext cx="8574891" cy="5393394"/>
+                    </a:xfrm>
+                    <a:prstGeom prst="rect">
+                      <a:avLst/>
+                    </a:prstGeom>
+                  </pic:spPr>
+                </pic:pic>
+              </a:graphicData>
+            </a:graphic>
+          </wp:inline>
+        </w:drawing>
+      </w:r>
+    </w:p>
+    <w:p>
+      <w:pPr>
+        <w:ind w:left="-709" w:right="-926"/>
+        <w:rPr>
+          <w:rFonts w:ascii="Times New Roman" w:hAnsi="Times New Roman" w:cs="Times New Roman"/>
+          <w:sz w:val="28"/>
+          <w:szCs w:val="28"/>
+          <w:lang w:val="en-US"/>
+        </w:rPr>
+      </w:pPr>
+    </w:p>
+    <w:p>
+      <w:pPr>
+        <w:ind w:left="-709" w:right="-926"/>
+        <w:rPr>
+          <w:rFonts w:ascii="Times New Roman" w:hAnsi="Times New Roman" w:cs="Times New Roman"/>
+          <w:sz w:val="28"/>
+          <w:szCs w:val="28"/>
+          <w:lang w:val="en-US"/>
+        </w:rPr>
+      </w:pPr>
+      <w:r>
+        <w:rPr>
+          <w:rFonts w:ascii="Times New Roman" w:hAnsi="Times New Roman" w:cs="Times New Roman"/>
+          <w:sz w:val="28"/>
+          <w:szCs w:val="28"/>
+          <w:lang w:val="en-US"/>
+        </w:rPr>
+        <w:lastRenderedPageBreak/>
+        <w:t>Havin provided correct credentials we get access to endpoint:</w:t>
+      </w:r>
+    </w:p>
+    <w:p>
+      <w:pPr>
+        <w:ind w:left="-709" w:right="-926"/>
+        <w:rPr>
+          <w:rFonts w:ascii="Times New Roman" w:hAnsi="Times New Roman" w:cs="Times New Roman"/>
+          <w:sz w:val="28"/>
+          <w:szCs w:val="28"/>
+          <w:lang w:val="en-US"/>
+        </w:rPr>
+      </w:pPr>
+      <w:r>
+        <w:rPr>
+          <w:rFonts w:ascii="Times New Roman" w:hAnsi="Times New Roman" w:cs="Times New Roman"/>
+          <w:sz w:val="28"/>
+          <w:szCs w:val="28"/>
+          <w:lang w:val="en-US"/>
+        </w:rPr>
+        <w:drawing>
+          <wp:inline distT="0" distB="0" distL="0" distR="0" wp14:anchorId="78EA3F51" wp14:editId="10A93A47">
+            <wp:extent cx="9385300" cy="6107101"/>
+            <wp:effectExtent l="0" t="0" r="0" b="1905"/>
+            <wp:docPr id="1891556831" name="Picture 1" descr="A screenshot of a computer&#10;&#10;Description automatically generated"/>
+            <wp:cNvGraphicFramePr>
+              <a:graphicFrameLocks xmlns:a="http://schemas.openxmlformats.org/drawingml/2006/main" noChangeAspect="1"/>
+            </wp:cNvGraphicFramePr>
+            <a:graphic xmlns:a="http://schemas.openxmlformats.org/drawingml/2006/main">
+              <a:graphicData uri="http://schemas.openxmlformats.org/drawingml/2006/picture">
+                <pic:pic xmlns:pic="http://schemas.openxmlformats.org/drawingml/2006/picture">
+                  <pic:nvPicPr>
+                    <pic:cNvPr id="1891556831" name="Picture 1" descr="A screenshot of a computer&#10;&#10;Description automatically generated"/>
+                    <pic:cNvPicPr/>
+                  </pic:nvPicPr>
+                  <pic:blipFill>
+                    <a:blip r:embed="rId9"/>
+                    <a:stretch>
+                      <a:fillRect/>
+                    </a:stretch>
+                  </pic:blipFill>
+                  <pic:spPr>
+                    <a:xfrm>
+                      <a:off x="0" y="0"/>
+                      <a:ext cx="9398471" cy="6115671"/>
+                    </a:xfrm>
+                    <a:prstGeom prst="rect">
+                      <a:avLst/>
+                    </a:prstGeom>
+                  </pic:spPr>
+                </pic:pic>
+              </a:graphicData>
+            </a:graphic>
+          </wp:inline>
+        </w:drawing>
+      </w:r>
+    </w:p>
+    <w:p>
+      <w:pPr>
+        <w:ind w:left="-709" w:right="-926"/>
+        <w:rPr>
+          <w:rFonts w:ascii="Times New Roman" w:hAnsi="Times New Roman" w:cs="Times New Roman"/>
+          <w:sz w:val="28"/>
+          <w:szCs w:val="28"/>
+          <w:lang w:val="en-US"/>
+        </w:rPr>
+      </w:pPr>
+      <w:r>
+        <w:rPr>
+          <w:rFonts w:ascii="Times New Roman" w:hAnsi="Times New Roman" w:cs="Times New Roman"/>
+          <w:sz w:val="28"/>
+          <w:szCs w:val="28"/>
+          <w:lang w:val="en-US"/>
+        </w:rPr>
+        <w:lastRenderedPageBreak/>
+        <w:t xml:space="preserve">Now let’s try </w:t>
+      </w:r>
+      <w:proofErr w:type="spellStart"/>
+      <w:r>
+        <w:rPr>
+          <w:rFonts w:ascii="Times New Roman" w:hAnsi="Times New Roman" w:cs="Times New Roman"/>
+          <w:sz w:val="28"/>
+          <w:szCs w:val="28"/>
+          <w:lang w:val="en-US"/>
+        </w:rPr>
+        <w:t>to</w:t>
+      </w:r>
+      <w:proofErr w:type="spellEnd"/>
+      <w:r>
+        <w:rPr>
+          <w:rFonts w:ascii="Times New Roman" w:hAnsi="Times New Roman" w:cs="Times New Roman"/>
+          <w:sz w:val="28"/>
+          <w:szCs w:val="28"/>
+          <w:lang w:val="en-US"/>
+        </w:rPr>
+        <w:t xml:space="preserve"> login under admin user with incorrect password:</w:t>
+      </w:r>
+    </w:p>
+    <w:p>
+      <w:pPr>
+        <w:ind w:left="-709" w:right="-926"/>
+        <w:rPr>
+          <w:rFonts w:ascii="Times New Roman" w:hAnsi="Times New Roman" w:cs="Times New Roman"/>
+          <w:sz w:val="28"/>
+          <w:szCs w:val="28"/>
+          <w:lang w:val="en-US"/>
+        </w:rPr>
+      </w:pPr>
+      <w:r>
+        <w:rPr>
+          <w:rFonts w:ascii="Times New Roman" w:hAnsi="Times New Roman" w:cs="Times New Roman"/>
+          <w:sz w:val="28"/>
+          <w:szCs w:val="28"/>
+          <w:lang w:val="en-US"/>
+        </w:rPr>
+        <w:drawing>
+          <wp:inline distT="0" distB="0" distL="0" distR="0" wp14:anchorId="51F75C0F" wp14:editId="441840EF">
+            <wp:extent cx="8953500" cy="6140523"/>
+            <wp:effectExtent l="0" t="0" r="0" b="6350"/>
+            <wp:docPr id="1101303692" name="Picture 1" descr="A screenshot of a computer&#10;&#10;Description automatically generated"/>
+            <wp:cNvGraphicFramePr>
+              <a:graphicFrameLocks xmlns:a="http://schemas.openxmlformats.org/drawingml/2006/main" noChangeAspect="1"/>
+            </wp:cNvGraphicFramePr>
+            <a:graphic xmlns:a="http://schemas.openxmlformats.org/drawingml/2006/main">
+              <a:graphicData uri="http://schemas.openxmlformats.org/drawingml/2006/picture">
+                <pic:pic xmlns:pic="http://schemas.openxmlformats.org/drawingml/2006/picture">
+                  <pic:nvPicPr>
+                    <pic:cNvPr id="1101303692" name="Picture 1" descr="A screenshot of a computer&#10;&#10;Description automatically generated"/>
+                    <pic:cNvPicPr/>
+                  </pic:nvPicPr>
+                  <pic:blipFill>
+                    <a:blip r:embed="rId10"/>
+                    <a:stretch>
+                      <a:fillRect/>
+                    </a:stretch>
+                  </pic:blipFill>
+                  <pic:spPr>
+                    <a:xfrm>
+                      <a:off x="0" y="0"/>
+                      <a:ext cx="8964809" cy="6148279"/>
+                    </a:xfrm>
+                    <a:prstGeom prst="rect">
+                      <a:avLst/>
+                    </a:prstGeom>
+                  </pic:spPr>
+                </pic:pic>
+              </a:graphicData>
+            </a:graphic>
+          </wp:inline>
+        </w:drawing>
+      </w:r>
+    </w:p>
+    <w:p>
+      <w:pPr>
+        <w:ind w:left="-709" w:right="-926"/>
+        <w:rPr>
+          <w:rFonts w:ascii="Times New Roman" w:hAnsi="Times New Roman" w:cs="Times New Roman"/>
+          <w:sz w:val="28"/>
+          <w:szCs w:val="28"/>
+          <w:lang w:val="en-US"/>
+        </w:rPr>
+      </w:pPr>
+      <w:r>
+        <w:rPr>
+          <w:rFonts w:ascii="Times New Roman" w:hAnsi="Times New Roman" w:cs="Times New Roman"/>
+          <w:sz w:val="28"/>
+          <w:szCs w:val="28"/>
+          <w:lang w:val="en-US"/>
+        </w:rPr>
+        <w:lastRenderedPageBreak/>
+        <w:t>And providing correct password we get access to the endpoint under admin user:</w:t>
+      </w:r>
+    </w:p>
+    <w:p>
+      <w:pPr>
+        <w:ind w:left="-709" w:right="-926"/>
+        <w:rPr>
+          <w:rFonts w:ascii="Times New Roman" w:hAnsi="Times New Roman" w:cs="Times New Roman"/>
+          <w:sz w:val="28"/>
+          <w:szCs w:val="28"/>
+          <w:lang w:val="en-US"/>
+        </w:rPr>
+      </w:pPr>
+      <w:r>
+        <w:rPr>
+          <w:rFonts w:ascii="Times New Roman" w:hAnsi="Times New Roman" w:cs="Times New Roman"/>
+          <w:sz w:val="28"/>
+          <w:szCs w:val="28"/>
+          <w:lang w:val="en-US"/>
+        </w:rPr>
+        <w:drawing>
+          <wp:inline distT="0" distB="0" distL="0" distR="0" wp14:anchorId="5185BD32" wp14:editId="01F184CD">
+            <wp:extent cx="9247615" cy="5829300"/>
+            <wp:effectExtent l="0" t="0" r="0" b="0"/>
+            <wp:docPr id="1605255525" name="Picture 1" descr="A screenshot of a computer&#10;&#10;Description automatically generated"/>
+            <wp:cNvGraphicFramePr>
+              <a:graphicFrameLocks xmlns:a="http://schemas.openxmlformats.org/drawingml/2006/main" noChangeAspect="1"/>
+            </wp:cNvGraphicFramePr>
+            <a:graphic xmlns:a="http://schemas.openxmlformats.org/drawingml/2006/main">
+              <a:graphicData uri="http://schemas.openxmlformats.org/drawingml/2006/picture">
+                <pic:pic xmlns:pic="http://schemas.openxmlformats.org/drawingml/2006/picture">
+                  <pic:nvPicPr>
+                    <pic:cNvPr id="1605255525" name="Picture 1" descr="A screenshot of a computer&#10;&#10;Description automatically generated"/>
+                    <pic:cNvPicPr/>
+                  </pic:nvPicPr>
+                  <pic:blipFill>
+                    <a:blip r:embed="rId11"/>
+                    <a:stretch>
+                      <a:fillRect/>
+                    </a:stretch>
+                  </pic:blipFill>
+                  <pic:spPr>
+                    <a:xfrm>
+                      <a:off x="0" y="0"/>
+                      <a:ext cx="9251909" cy="5832007"/>
+                    </a:xfrm>
+                    <a:prstGeom prst="rect">
+                      <a:avLst/>
+                    </a:prstGeom>
+                  </pic:spPr>
+                </pic:pic>
+              </a:graphicData>
+            </a:graphic>
+          </wp:inline>
+        </w:drawing>
+      </w:r>
+    </w:p>
+    <w:p>
+      <w:pPr>
+        <w:ind w:left="-709" w:right="-926"/>
+        <w:rPr>
+          <w:rFonts w:ascii="Times New Roman" w:hAnsi="Times New Roman" w:cs="Times New Roman"/>
+          <w:sz w:val="28"/>
+          <w:szCs w:val="28"/>
+          <w:lang w:val="en-US"/>
+        </w:rPr>
+      </w:pPr>
+      <w:proofErr w:type="gramStart"/>
+      <w:r>
+        <w:rPr>
+          <w:rFonts w:ascii="Times New Roman" w:hAnsi="Times New Roman" w:cs="Times New Roman"/>
+          <w:sz w:val="28"/>
+          <w:szCs w:val="28"/>
+          <w:lang w:val="en-US"/>
+        </w:rPr>
+        <w:t>BUT,</w:t>
+      </w:r>
+      <w:proofErr w:type="gramEnd"/>
+      <w:r>
+        <w:rPr>
+          <w:rFonts w:ascii="Times New Roman" w:hAnsi="Times New Roman" w:cs="Times New Roman"/>
+          <w:sz w:val="28"/>
+          <w:szCs w:val="28"/>
+          <w:lang w:val="en-US"/>
+        </w:rPr>
+        <w:t xml:space="preserve"> still the password is used as plain text what’s insecure.</w:t>
+      </w:r>
+    </w:p>
+    <w:p>
+      <w:pPr>
+        <w:ind w:left="-709" w:right="-926"/>
+        <w:rPr>
+          <w:rFonts w:ascii="Times New Roman" w:hAnsi="Times New Roman" w:cs="Times New Roman"/>
+          <w:sz w:val="28"/>
+          <w:szCs w:val="28"/>
+          <w:lang w:val="en-US"/>
+        </w:rPr>
+      </w:pPr>
+      <w:r>
+        <w:rPr>
+          <w:rFonts w:ascii="Times New Roman" w:hAnsi="Times New Roman" w:cs="Times New Roman"/>
+          <w:sz w:val="28"/>
+          <w:szCs w:val="28"/>
+          <w:lang w:val="en-US"/>
+        </w:rPr>
+        <w:lastRenderedPageBreak/>
+        <w:drawing>
+          <wp:inline distT="0" distB="0" distL="0" distR="0" wp14:anchorId="2E4CCFAE" wp14:editId="6BEE01A2">
+            <wp:extent cx="4114800" cy="1970773"/>
+            <wp:effectExtent l="0" t="0" r="0" b="0"/>
+            <wp:docPr id="691766658" name="Picture 1" descr="A screenshot of a computer&#10;&#10;Description automatically generated"/>
+            <wp:cNvGraphicFramePr>
+              <a:graphicFrameLocks xmlns:a="http://schemas.openxmlformats.org/drawingml/2006/main" noChangeAspect="1"/>
+            </wp:cNvGraphicFramePr>
+            <a:graphic xmlns:a="http://schemas.openxmlformats.org/drawingml/2006/main">
+              <a:graphicData uri="http://schemas.openxmlformats.org/drawingml/2006/picture">
+                <pic:pic xmlns:pic="http://schemas.openxmlformats.org/drawingml/2006/picture">
+                  <pic:nvPicPr>
+                    <pic:cNvPr id="691766658" name="Picture 1" descr="A screenshot of a computer&#10;&#10;Description automatically generated"/>
+                    <pic:cNvPicPr/>
+                  </pic:nvPicPr>
+                  <pic:blipFill>
+                    <a:blip r:embed="rId12"/>
+                    <a:stretch>
+                      <a:fillRect/>
+                    </a:stretch>
+                  </pic:blipFill>
+                  <pic:spPr>
+                    <a:xfrm>
+                      <a:off x="0" y="0"/>
+                      <a:ext cx="4124369" cy="1975356"/>
+                    </a:xfrm>
+                    <a:prstGeom prst="rect">
+                      <a:avLst/>
+                    </a:prstGeom>
+                  </pic:spPr>
+                </pic:pic>
+              </a:graphicData>
+            </a:graphic>
+          </wp:inline>
+        </w:drawing>
+      </w:r>
+    </w:p>
+    <w:p>
+      <w:pPr>
+        <w:ind w:left="-709" w:right="-926"/>
+        <w:rPr>
+          <w:rFonts w:ascii="Times New Roman" w:hAnsi="Times New Roman" w:cs="Times New Roman"/>
+          <w:sz w:val="28"/>
+          <w:szCs w:val="28"/>
+          <w:lang w:val="en-US"/>
+        </w:rPr>
+      </w:pPr>
+      <w:r>
+        <w:rPr>
+          <w:rFonts w:ascii="Times New Roman" w:hAnsi="Times New Roman" w:cs="Times New Roman"/>
+          <w:sz w:val="28"/>
+          <w:szCs w:val="28"/>
+          <w:lang w:val="en-US"/>
+        </w:rPr>
+        <w:t>Ha</w:t>
+      </w:r>
+      <w:r>
+        <w:rPr>
+          <w:rFonts w:ascii="Times New Roman" w:hAnsi="Times New Roman" w:cs="Times New Roman"/>
+          <w:sz w:val="28"/>
+          <w:szCs w:val="28"/>
+          <w:lang w:val="en-US"/>
+        </w:rPr>
+        <w:t>ving installed Spring CLI and executed password encode commands:</w:t>
+      </w:r>
+    </w:p>
+    <w:p>
+      <w:pPr>
+        <w:ind w:left="-709" w:right="-926"/>
+        <w:rPr>
+          <w:rFonts w:ascii="Times New Roman" w:hAnsi="Times New Roman" w:cs="Times New Roman"/>
+          <w:sz w:val="28"/>
+          <w:szCs w:val="28"/>
+          <w:lang w:val="en-US"/>
+        </w:rPr>
+      </w:pPr>
+      <w:r>
+        <w:rPr>
+          <w:rFonts w:ascii="Times New Roman" w:hAnsi="Times New Roman" w:cs="Times New Roman"/>
+          <w:sz w:val="28"/>
+          <w:szCs w:val="28"/>
+          <w:lang w:val="en-US"/>
+        </w:rPr>
+        <w:drawing>
+          <wp:inline distT="0" distB="0" distL="0" distR="0" wp14:anchorId="495B99D0" wp14:editId="1CD762AA">
+            <wp:extent cx="4940300" cy="3802154"/>
+            <wp:effectExtent l="0" t="0" r="0" b="0"/>
+            <wp:docPr id="1043967184" name="Picture 1" descr="A screenshot of a computer program&#10;&#10;Description automatically generated"/>
+            <wp:cNvGraphicFramePr>
+              <a:graphicFrameLocks xmlns:a="http://schemas.openxmlformats.org/drawingml/2006/main" noChangeAspect="1"/>
+            </wp:cNvGraphicFramePr>
+            <a:graphic xmlns:a="http://schemas.openxmlformats.org/drawingml/2006/main">
+              <a:graphicData uri="http://schemas.openxmlformats.org/drawingml/2006/picture">
+                <pic:pic xmlns:pic="http://schemas.openxmlformats.org/drawingml/2006/picture">
+                  <pic:nvPicPr>
+                    <pic:cNvPr id="1043967184" name="Picture 1" descr="A screenshot of a computer program&#10;&#10;Description automatically generated"/>
+                    <pic:cNvPicPr/>
+                  </pic:nvPicPr>
+                  <pic:blipFill>
+                    <a:blip r:embed="rId13"/>
+                    <a:stretch>
+                      <a:fillRect/>
+                    </a:stretch>
+                  </pic:blipFill>
+                  <pic:spPr>
+                    <a:xfrm>
+                      <a:off x="0" y="0"/>
+                      <a:ext cx="4968776" cy="3824069"/>
+                    </a:xfrm>
+                    <a:prstGeom prst="rect">
+                      <a:avLst/>
+                    </a:prstGeom>
+                  </pic:spPr>
+                </pic:pic>
+              </a:graphicData>
+            </a:graphic>
+          </wp:inline>
+        </w:drawing>
+      </w:r>
+    </w:p>
+    <w:p>
+      <w:pPr>
+        <w:ind w:left="-709" w:right="-926"/>
+        <w:rPr>
+          <w:rFonts w:ascii="Times New Roman" w:hAnsi="Times New Roman" w:cs="Times New Roman"/>
+          <w:sz w:val="28"/>
+          <w:szCs w:val="28"/>
+          <w:lang w:val="en-US"/>
+        </w:rPr>
+      </w:pPr>
+      <w:r>
+        <w:rPr>
+          <w:rFonts w:ascii="Times New Roman" w:hAnsi="Times New Roman" w:cs="Times New Roman"/>
+          <w:sz w:val="28"/>
+          <w:szCs w:val="28"/>
+          <w:lang w:val="en-US"/>
+        </w:rPr>
+        <w:t xml:space="preserve">So, now we can store the password in encoded format as </w:t>
+      </w:r>
+      <w:proofErr w:type="spellStart"/>
+      <w:r>
+        <w:rPr>
+          <w:rFonts w:ascii="Times New Roman" w:hAnsi="Times New Roman" w:cs="Times New Roman"/>
+          <w:sz w:val="28"/>
+          <w:szCs w:val="28"/>
+          <w:lang w:val="en-US"/>
+        </w:rPr>
+        <w:t>bycrypt</w:t>
+      </w:r>
+      <w:proofErr w:type="spellEnd"/>
+      <w:r>
+        <w:rPr>
+          <w:rFonts w:ascii="Times New Roman" w:hAnsi="Times New Roman" w:cs="Times New Roman"/>
+          <w:sz w:val="28"/>
+          <w:szCs w:val="28"/>
+          <w:lang w:val="en-US"/>
+        </w:rPr>
+        <w:t>. Let’s update Liquibase script to replace password field.</w:t>
+      </w:r>
+    </w:p>
+    <w:p>
+      <w:pPr>
+        <w:ind w:left="-709" w:right="-926"/>
+        <w:rPr>
+          <w:rFonts w:ascii="Times New Roman" w:hAnsi="Times New Roman" w:cs="Times New Roman"/>
+          <w:sz w:val="28"/>
+          <w:szCs w:val="28"/>
+          <w:lang w:val="en-US"/>
+        </w:rPr>
+      </w:pPr>
+      <w:r>
+        <w:rPr>
+          <w:rFonts w:ascii="Times New Roman" w:hAnsi="Times New Roman" w:cs="Times New Roman"/>
+          <w:sz w:val="28"/>
+          <w:szCs w:val="28"/>
+          <w:lang w:val="en-US"/>
+        </w:rPr>
+        <w:lastRenderedPageBreak/>
+        <w:t>Database table with users looks as follows:</w:t>
+      </w:r>
+    </w:p>
+    <w:p>
+      <w:pPr>
+        <w:ind w:left="-709" w:right="-926"/>
+        <w:rPr>
+          <w:rFonts w:ascii="Times New Roman" w:hAnsi="Times New Roman" w:cs="Times New Roman"/>
+          <w:sz w:val="28"/>
+          <w:szCs w:val="28"/>
+          <w:lang w:val="en-US"/>
+        </w:rPr>
+      </w:pPr>
+      <w:r>
+        <w:rPr>
+          <w:rFonts w:ascii="Times New Roman" w:hAnsi="Times New Roman" w:cs="Times New Roman"/>
+          <w:sz w:val="28"/>
+          <w:szCs w:val="28"/>
+          <w:lang w:val="en-US"/>
+        </w:rPr>
+        <w:drawing>
+          <wp:inline distT="0" distB="0" distL="0" distR="0" wp14:anchorId="2C0E31F5" wp14:editId="4CB7C041">
+            <wp:extent cx="6083300" cy="1644902"/>
+            <wp:effectExtent l="0" t="0" r="0" b="6350"/>
+            <wp:docPr id="849869888" name="Picture 1" descr="A screenshot of a computer&#10;&#10;Description automatically generated"/>
+            <wp:cNvGraphicFramePr>
+              <a:graphicFrameLocks xmlns:a="http://schemas.openxmlformats.org/drawingml/2006/main" noChangeAspect="1"/>
+            </wp:cNvGraphicFramePr>
+            <a:graphic xmlns:a="http://schemas.openxmlformats.org/drawingml/2006/main">
+              <a:graphicData uri="http://schemas.openxmlformats.org/drawingml/2006/picture">
+                <pic:pic xmlns:pic="http://schemas.openxmlformats.org/drawingml/2006/picture">
+                  <pic:nvPicPr>
+                    <pic:cNvPr id="849869888" name="Picture 1" descr="A screenshot of a computer&#10;&#10;Description automatically generated"/>
+                    <pic:cNvPicPr/>
+                  </pic:nvPicPr>
+                  <pic:blipFill>
+                    <a:blip r:embed="rId14"/>
+                    <a:stretch>
+                      <a:fillRect/>
+                    </a:stretch>
+                  </pic:blipFill>
+                  <pic:spPr>
+                    <a:xfrm>
+                      <a:off x="0" y="0"/>
+                      <a:ext cx="6142393" cy="1660880"/>
+                    </a:xfrm>
+                    <a:prstGeom prst="rect">
+                      <a:avLst/>
+                    </a:prstGeom>
+                  </pic:spPr>
+                </pic:pic>
+              </a:graphicData>
+            </a:graphic>
+          </wp:inline>
+        </w:drawing>
+      </w:r>
+    </w:p>
+    <w:p>
+      <w:pPr>
+        <w:ind w:left="-709" w:right="-926"/>
+        <w:rPr>
+          <w:rFonts w:ascii="Times New Roman" w:hAnsi="Times New Roman" w:cs="Times New Roman"/>
+          <w:sz w:val="28"/>
+          <w:szCs w:val="28"/>
+          <w:lang w:val="en-US"/>
+        </w:rPr>
+      </w:pPr>
+    </w:p>
+    <w:p>
+      <w:pPr>
+        <w:ind w:left="-709" w:right="-926"/>
+        <w:rPr>
+          <w:rFonts w:ascii="Times New Roman" w:hAnsi="Times New Roman" w:cs="Times New Roman"/>
+          <w:sz w:val="28"/>
+          <w:szCs w:val="28"/>
+          <w:lang w:val="en-US"/>
+        </w:rPr>
+      </w:pPr>
+      <w:r>
+        <w:rPr>
+          <w:rFonts w:ascii="Times New Roman" w:hAnsi="Times New Roman" w:cs="Times New Roman"/>
+          <w:sz w:val="28"/>
+          <w:szCs w:val="28"/>
+          <w:lang w:val="en-US"/>
+        </w:rPr>
+        <w:t xml:space="preserve">Testing endpoint. With correct </w:t>
+      </w:r>
+      <w:r>
+        <w:rPr>
+          <w:rFonts w:ascii="Times New Roman" w:hAnsi="Times New Roman" w:cs="Times New Roman"/>
+          <w:sz w:val="28"/>
+          <w:szCs w:val="28"/>
+          <w:lang w:val="en-US"/>
+        </w:rPr>
+        <w:t>credentials for ADMIN user</w:t>
+      </w:r>
+      <w:r>
+        <w:rPr>
+          <w:rFonts w:ascii="Times New Roman" w:hAnsi="Times New Roman" w:cs="Times New Roman"/>
+          <w:sz w:val="28"/>
+          <w:szCs w:val="28"/>
+          <w:lang w:val="en-US"/>
+        </w:rPr>
+        <w:t>:</w:t>
+      </w:r>
+    </w:p>
+    <w:p>
+      <w:pPr>
+        <w:ind w:left="-709" w:right="-926"/>
+        <w:rPr>
+          <w:rFonts w:ascii="Times New Roman" w:hAnsi="Times New Roman" w:cs="Times New Roman"/>
+          <w:sz w:val="28"/>
+          <w:szCs w:val="28"/>
+          <w:lang w:val="en-US"/>
+        </w:rPr>
+      </w:pPr>
+      <w:r>
+        <w:rPr>
+          <w:rFonts w:ascii="Times New Roman" w:hAnsi="Times New Roman" w:cs="Times New Roman"/>
+          <w:sz w:val="28"/>
+          <w:szCs w:val="28"/>
+          <w:lang w:val="en-US"/>
+        </w:rPr>
+        <w:drawing>
+          <wp:inline distT="0" distB="0" distL="0" distR="0" wp14:anchorId="42C26CFC" wp14:editId="58700B6F">
+            <wp:extent cx="5487864" cy="3733800"/>
+            <wp:effectExtent l="0" t="0" r="0" b="0"/>
+            <wp:docPr id="1568902860" name="Picture 1" descr="A screenshot of a computer&#10;&#10;Description automatically generated"/>
+            <wp:cNvGraphicFramePr>
+              <a:graphicFrameLocks xmlns:a="http://schemas.openxmlformats.org/drawingml/2006/main" noChangeAspect="1"/>
+            </wp:cNvGraphicFramePr>
+            <a:graphic xmlns:a="http://schemas.openxmlformats.org/drawingml/2006/main">
+              <a:graphicData uri="http://schemas.openxmlformats.org/drawingml/2006/picture">
+                <pic:pic xmlns:pic="http://schemas.openxmlformats.org/drawingml/2006/picture">
+                  <pic:nvPicPr>
+                    <pic:cNvPr id="1568902860" name="Picture 1" descr="A screenshot of a computer&#10;&#10;Description automatically generated"/>
+                    <pic:cNvPicPr/>
+                  </pic:nvPicPr>
+                  <pic:blipFill>
+                    <a:blip r:embed="rId15"/>
+                    <a:stretch>
+                      <a:fillRect/>
+                    </a:stretch>
+                  </pic:blipFill>
+                  <pic:spPr>
+                    <a:xfrm>
+                      <a:off x="0" y="0"/>
+                      <a:ext cx="5505976" cy="3746123"/>
+                    </a:xfrm>
+                    <a:prstGeom prst="rect">
+                      <a:avLst/>
+                    </a:prstGeom>
+                  </pic:spPr>
+                </pic:pic>
+              </a:graphicData>
+            </a:graphic>
+          </wp:inline>
+        </w:drawing>
+      </w:r>
+    </w:p>
+    <w:p>
+      <w:pPr>
+        <w:ind w:left="-709" w:right="-926"/>
+        <w:rPr>
+          <w:rFonts w:ascii="Times New Roman" w:hAnsi="Times New Roman" w:cs="Times New Roman"/>
+          <w:sz w:val="28"/>
+          <w:szCs w:val="28"/>
+          <w:lang w:val="en-US"/>
+        </w:rPr>
+      </w:pPr>
+      <w:r>
+        <w:rPr>
+          <w:rFonts w:ascii="Times New Roman" w:hAnsi="Times New Roman" w:cs="Times New Roman"/>
+          <w:sz w:val="28"/>
+          <w:szCs w:val="28"/>
+          <w:lang w:val="en-US"/>
+        </w:rPr>
+        <w:lastRenderedPageBreak/>
+        <w:tab/>
+      </w:r>
+      <w:r>
+        <w:rPr>
+          <w:rFonts w:ascii="Times New Roman" w:hAnsi="Times New Roman" w:cs="Times New Roman"/>
+          <w:sz w:val="28"/>
+          <w:szCs w:val="28"/>
+          <w:lang w:val="en-US"/>
+        </w:rPr>
+        <w:t>With incorrect credentials:</w:t>
+      </w:r>
+    </w:p>
+    <w:p>
+      <w:pPr>
+        <w:ind w:left="-709" w:right="-926"/>
+        <w:rPr>
+          <w:rFonts w:ascii="Times New Roman" w:hAnsi="Times New Roman" w:cs="Times New Roman"/>
+          <w:sz w:val="28"/>
+          <w:szCs w:val="28"/>
+          <w:lang w:val="en-US"/>
+        </w:rPr>
+      </w:pPr>
+      <w:r>
+        <w:rPr>
+          <w:rFonts w:ascii="Times New Roman" w:hAnsi="Times New Roman" w:cs="Times New Roman"/>
+          <w:sz w:val="28"/>
+          <w:szCs w:val="28"/>
+          <w:lang w:val="en-US"/>
+        </w:rPr>
+        <w:t>SA user</w:t>
+      </w:r>
+    </w:p>
+    <w:p>
+      <w:pPr>
+        <w:ind w:left="-709" w:right="-926"/>
+        <w:rPr>
+          <w:rFonts w:ascii="Times New Roman" w:hAnsi="Times New Roman" w:cs="Times New Roman"/>
+          <w:sz w:val="28"/>
+          <w:szCs w:val="28"/>
+          <w:lang w:val="en-US"/>
+        </w:rPr>
+      </w:pPr>
+      <w:r>
+        <w:rPr>
+          <w:rFonts w:ascii="Times New Roman" w:hAnsi="Times New Roman" w:cs="Times New Roman"/>
+          <w:sz w:val="28"/>
+          <w:szCs w:val="28"/>
+          <w:lang w:val="en-US"/>
+        </w:rPr>
+        <w:drawing>
+          <wp:inline distT="0" distB="0" distL="0" distR="0" wp14:anchorId="032A64A0" wp14:editId="5CE2622D">
+            <wp:extent cx="8737600" cy="5767131"/>
+            <wp:effectExtent l="0" t="0" r="0" b="0"/>
+            <wp:docPr id="127427763" name="Picture 1" descr="A screenshot of a computer&#10;&#10;Description automatically generated"/>
+            <wp:cNvGraphicFramePr>
+              <a:graphicFrameLocks xmlns:a="http://schemas.openxmlformats.org/drawingml/2006/main" noChangeAspect="1"/>
+            </wp:cNvGraphicFramePr>
+            <a:graphic xmlns:a="http://schemas.openxmlformats.org/drawingml/2006/main">
+              <a:graphicData uri="http://schemas.openxmlformats.org/drawingml/2006/picture">
+                <pic:pic xmlns:pic="http://schemas.openxmlformats.org/drawingml/2006/picture">
+                  <pic:nvPicPr>
+                    <pic:cNvPr id="127427763" name="Picture 1" descr="A screenshot of a computer&#10;&#10;Description automatically generated"/>
+                    <pic:cNvPicPr/>
+                  </pic:nvPicPr>
+                  <pic:blipFill>
+                    <a:blip r:embed="rId16"/>
+                    <a:stretch>
+                      <a:fillRect/>
+                    </a:stretch>
+                  </pic:blipFill>
+                  <pic:spPr>
+                    <a:xfrm>
+                      <a:off x="0" y="0"/>
+                      <a:ext cx="8752942" cy="5777257"/>
+                    </a:xfrm>
+                    <a:prstGeom prst="rect">
+                      <a:avLst/>
+                    </a:prstGeom>
+                  </pic:spPr>
+                </pic:pic>
+              </a:graphicData>
+            </a:graphic>
+          </wp:inline>
+        </w:drawing>
+      </w:r>
+    </w:p>
+    <w:p>
+      <w:pPr>
+        <w:ind w:left="-709" w:right="-926"/>
+        <w:rPr>
+          <w:rFonts w:ascii="Times New Roman" w:hAnsi="Times New Roman" w:cs="Times New Roman"/>
+          <w:sz w:val="28"/>
+          <w:szCs w:val="28"/>
+          <w:lang w:val="en-US"/>
+        </w:rPr>
+      </w:pPr>
+      <w:r>
+        <w:rPr>
+          <w:rFonts w:ascii="Times New Roman" w:hAnsi="Times New Roman" w:cs="Times New Roman"/>
+          <w:sz w:val="28"/>
+          <w:szCs w:val="28"/>
+          <w:lang w:val="en-US"/>
+        </w:rPr>
+        <w:lastRenderedPageBreak/>
+        <w:t>Admin user:</w:t>
+      </w:r>
+    </w:p>
+    <w:p>
+      <w:pPr>
+        <w:ind w:left="-709" w:right="-926"/>
+        <w:rPr>
+          <w:rFonts w:ascii="Times New Roman" w:hAnsi="Times New Roman" w:cs="Times New Roman"/>
+          <w:sz w:val="28"/>
+          <w:szCs w:val="28"/>
+          <w:lang w:val="en-US"/>
+        </w:rPr>
+      </w:pPr>
+      <w:r>
+        <w:rPr>
+          <w:rFonts w:ascii="Times New Roman" w:hAnsi="Times New Roman" w:cs="Times New Roman"/>
+          <w:sz w:val="28"/>
+          <w:szCs w:val="28"/>
+          <w:lang w:val="en-US"/>
+        </w:rPr>
+        <w:drawing>
+          <wp:inline distT="0" distB="0" distL="0" distR="0" wp14:anchorId="065580D6" wp14:editId="257FE455">
+            <wp:extent cx="8382000" cy="6083709"/>
+            <wp:effectExtent l="0" t="0" r="0" b="0"/>
+            <wp:docPr id="2136103650" name="Picture 1" descr="A screenshot of a computer&#10;&#10;Description automatically generated"/>
+            <wp:cNvGraphicFramePr>
+              <a:graphicFrameLocks xmlns:a="http://schemas.openxmlformats.org/drawingml/2006/main" noChangeAspect="1"/>
+            </wp:cNvGraphicFramePr>
+            <a:graphic xmlns:a="http://schemas.openxmlformats.org/drawingml/2006/main">
+              <a:graphicData uri="http://schemas.openxmlformats.org/drawingml/2006/picture">
+                <pic:pic xmlns:pic="http://schemas.openxmlformats.org/drawingml/2006/picture">
+                  <pic:nvPicPr>
+                    <pic:cNvPr id="2136103650" name="Picture 1" descr="A screenshot of a computer&#10;&#10;Description automatically generated"/>
+                    <pic:cNvPicPr/>
+                  </pic:nvPicPr>
+                  <pic:blipFill>
+                    <a:blip r:embed="rId17"/>
+                    <a:stretch>
+                      <a:fillRect/>
+                    </a:stretch>
+                  </pic:blipFill>
+                  <pic:spPr>
+                    <a:xfrm>
+                      <a:off x="0" y="0"/>
+                      <a:ext cx="8405819" cy="6100997"/>
+                    </a:xfrm>
+                    <a:prstGeom prst="rect">
+                      <a:avLst/>
+                    </a:prstGeom>
+                  </pic:spPr>
+                </pic:pic>
+              </a:graphicData>
+            </a:graphic>
+          </wp:inline>
+        </w:drawing>
+      </w:r>
+    </w:p>
+    <w:p>
+      <w:pPr>
+        <w:ind w:left="-709" w:right="-926"/>
+        <w:rPr>
+          <w:rFonts w:ascii="Times New Roman" w:hAnsi="Times New Roman" w:cs="Times New Roman"/>
+          <w:sz w:val="28"/>
+          <w:szCs w:val="28"/>
+          <w:lang w:val="en-US"/>
+        </w:rPr>
+      </w:pPr>
+      <w:r>
+        <w:rPr>
+          <w:rFonts w:ascii="Times New Roman" w:hAnsi="Times New Roman" w:cs="Times New Roman"/>
+          <w:sz w:val="28"/>
+          <w:szCs w:val="28"/>
+          <w:lang w:val="en-US"/>
+        </w:rPr>
+        <w:lastRenderedPageBreak/>
+        <w:t>And with correct credentials for SA user:</w:t>
+      </w:r>
+    </w:p>
+    <w:p>
+      <w:pPr>
+        <w:ind w:left="-709" w:right="-926"/>
+        <w:rPr>
+          <w:rFonts w:ascii="Times New Roman" w:hAnsi="Times New Roman" w:cs="Times New Roman"/>
+          <w:sz w:val="28"/>
+          <w:szCs w:val="28"/>
+          <w:lang w:val="en-US"/>
+        </w:rPr>
+      </w:pPr>
+      <w:r>
+        <w:rPr>
+          <w:rFonts w:ascii="Times New Roman" w:hAnsi="Times New Roman" w:cs="Times New Roman"/>
+          <w:sz w:val="28"/>
+          <w:szCs w:val="28"/>
+          <w:lang w:val="en-US"/>
+        </w:rPr>
+        <w:drawing>
+          <wp:inline distT="0" distB="0" distL="0" distR="0" wp14:anchorId="0CEC99B7" wp14:editId="1BE2C5D7">
+            <wp:extent cx="8369300" cy="5911401"/>
+            <wp:effectExtent l="0" t="0" r="0" b="0"/>
+            <wp:docPr id="137884779" name="Picture 1" descr="A screenshot of a computer&#10;&#10;Description automatically generated"/>
+            <wp:cNvGraphicFramePr>
+              <a:graphicFrameLocks xmlns:a="http://schemas.openxmlformats.org/drawingml/2006/main" noChangeAspect="1"/>
+            </wp:cNvGraphicFramePr>
+            <a:graphic xmlns:a="http://schemas.openxmlformats.org/drawingml/2006/main">
+              <a:graphicData uri="http://schemas.openxmlformats.org/drawingml/2006/picture">
+                <pic:pic xmlns:pic="http://schemas.openxmlformats.org/drawingml/2006/picture">
+                  <pic:nvPicPr>
+                    <pic:cNvPr id="137884779" name="Picture 1" descr="A screenshot of a computer&#10;&#10;Description automatically generated"/>
+                    <pic:cNvPicPr/>
+                  </pic:nvPicPr>
+                  <pic:blipFill>
+                    <a:blip r:embed="rId18"/>
+                    <a:stretch>
+                      <a:fillRect/>
+                    </a:stretch>
+                  </pic:blipFill>
+                  <pic:spPr>
+                    <a:xfrm>
+                      <a:off x="0" y="0"/>
+                      <a:ext cx="8373696" cy="5914506"/>
+                    </a:xfrm>
+                    <a:prstGeom prst="rect">
+                      <a:avLst/>
+                    </a:prstGeom>
+                  </pic:spPr>
+                </pic:pic>
+              </a:graphicData>
+            </a:graphic>
+          </wp:inline>
+        </w:drawing>
+      </w:r>
+    </w:p>
+    <w:p>
+      <w:pPr>
+        <w:ind w:left="-709" w:right="-926"/>
+        <w:rPr>
+          <w:rFonts w:ascii="Times New Roman" w:hAnsi="Times New Roman" w:cs="Times New Roman"/>
+          <w:sz w:val="28"/>
+          <w:szCs w:val="28"/>
+          <w:lang w:val="en-US"/>
+        </w:rPr>
+      </w:pPr>
+    </w:p>
+    <w:p>
+      <w:pPr>
+        <w:ind w:left="-709" w:right="-926"/>
+        <w:rPr>
+          <w:rFonts w:ascii="Times New Roman" w:hAnsi="Times New Roman" w:cs="Times New Roman"/>
+          <w:sz w:val="28"/>
+          <w:szCs w:val="28"/>
+          <w:lang w:val="en-US"/>
+        </w:rPr>
+      </w:pPr>
+      <w:r>
+        <w:rPr>
+          <w:rFonts w:ascii="Times New Roman" w:hAnsi="Times New Roman" w:cs="Times New Roman"/>
+          <w:sz w:val="28"/>
+          <w:szCs w:val="28"/>
+          <w:lang w:val="en-US"/>
+        </w:rPr>
+        <w:lastRenderedPageBreak/>
+        <w:t>Introducing new endpoint /study/v1/about with non-authenticated access:</w:t>
+      </w:r>
+    </w:p>
+    <w:p>
+      <w:pPr>
+        <w:ind w:left="-709" w:right="-926"/>
+        <w:rPr>
+          <w:rFonts w:ascii="Times New Roman" w:hAnsi="Times New Roman" w:cs="Times New Roman"/>
+          <w:sz w:val="28"/>
+          <w:szCs w:val="28"/>
+          <w:lang w:val="en-US"/>
+        </w:rPr>
+      </w:pPr>
+      <w:r>
+        <w:rPr>
+          <w:rFonts w:ascii="Times New Roman" w:hAnsi="Times New Roman" w:cs="Times New Roman"/>
+          <w:sz w:val="28"/>
+          <w:szCs w:val="28"/>
+          <w:lang w:val="en-US"/>
+        </w:rPr>
+        <w:drawing>
+          <wp:inline distT="0" distB="0" distL="0" distR="0" wp14:anchorId="6BD8FB8A" wp14:editId="246EB3D0">
+            <wp:extent cx="9423400" cy="6155469"/>
+            <wp:effectExtent l="0" t="0" r="0" b="4445"/>
+            <wp:docPr id="1892539352" name="Picture 1" descr="A screenshot of a computer&#10;&#10;Description automatically generated"/>
+            <wp:cNvGraphicFramePr>
+              <a:graphicFrameLocks xmlns:a="http://schemas.openxmlformats.org/drawingml/2006/main" noChangeAspect="1"/>
+            </wp:cNvGraphicFramePr>
+            <a:graphic xmlns:a="http://schemas.openxmlformats.org/drawingml/2006/main">
+              <a:graphicData uri="http://schemas.openxmlformats.org/drawingml/2006/picture">
+                <pic:pic xmlns:pic="http://schemas.openxmlformats.org/drawingml/2006/picture">
+                  <pic:nvPicPr>
+                    <pic:cNvPr id="1892539352" name="Picture 1" descr="A screenshot of a computer&#10;&#10;Description automatically generated"/>
+                    <pic:cNvPicPr/>
+                  </pic:nvPicPr>
+                  <pic:blipFill>
+                    <a:blip r:embed="rId19"/>
+                    <a:stretch>
+                      <a:fillRect/>
+                    </a:stretch>
+                  </pic:blipFill>
+                  <pic:spPr>
+                    <a:xfrm>
+                      <a:off x="0" y="0"/>
+                      <a:ext cx="9445215" cy="6169719"/>
+                    </a:xfrm>
+                    <a:prstGeom prst="rect">
+                      <a:avLst/>
+                    </a:prstGeom>
+                  </pic:spPr>
+                </pic:pic>
+              </a:graphicData>
+            </a:graphic>
+          </wp:inline>
+        </w:drawing>
+      </w:r>
+    </w:p>
+    <w:p>
+      <w:pPr>
+        <w:ind w:left="-709" w:right="-926"/>
+        <w:rPr>
+          <w:rFonts w:ascii="Times New Roman" w:hAnsi="Times New Roman" w:cs="Times New Roman"/>
+          <w:sz w:val="28"/>
+          <w:szCs w:val="28"/>
+          <w:lang w:val="en-US"/>
+        </w:rPr>
+      </w:pPr>
+      <w:r>
+        <w:rPr>
+          <w:rFonts w:ascii="Times New Roman" w:hAnsi="Times New Roman" w:cs="Times New Roman"/>
+          <w:sz w:val="28"/>
+          <w:szCs w:val="28"/>
+          <w:lang w:val="en-US"/>
+        </w:rPr>
+        <w:lastRenderedPageBreak/>
+        <w:t>Trying to call /study/v1/info in non-authenticated mode:</w:t>
+      </w:r>
+    </w:p>
+    <w:p>
+      <w:pPr>
+        <w:ind w:left="-709" w:right="-926"/>
+        <w:rPr>
+          <w:rFonts w:ascii="Times New Roman" w:hAnsi="Times New Roman" w:cs="Times New Roman"/>
+          <w:sz w:val="28"/>
+          <w:szCs w:val="28"/>
+          <w:lang w:val="en-US"/>
+        </w:rPr>
+      </w:pPr>
+      <w:r>
+        <w:rPr>
+          <w:rFonts w:ascii="Times New Roman" w:hAnsi="Times New Roman" w:cs="Times New Roman"/>
+          <w:sz w:val="28"/>
+          <w:szCs w:val="28"/>
+          <w:lang w:val="en-US"/>
+        </w:rPr>
+        <w:drawing>
+          <wp:inline distT="0" distB="0" distL="0" distR="0" wp14:anchorId="60853D73" wp14:editId="012F194F">
+            <wp:extent cx="8547100" cy="5626713"/>
+            <wp:effectExtent l="0" t="0" r="0" b="0"/>
+            <wp:docPr id="559829493" name="Picture 1" descr="A screenshot of a computer&#10;&#10;Description automatically generated"/>
+            <wp:cNvGraphicFramePr>
+              <a:graphicFrameLocks xmlns:a="http://schemas.openxmlformats.org/drawingml/2006/main" noChangeAspect="1"/>
+            </wp:cNvGraphicFramePr>
+            <a:graphic xmlns:a="http://schemas.openxmlformats.org/drawingml/2006/main">
+              <a:graphicData uri="http://schemas.openxmlformats.org/drawingml/2006/picture">
+                <pic:pic xmlns:pic="http://schemas.openxmlformats.org/drawingml/2006/picture">
+                  <pic:nvPicPr>
+                    <pic:cNvPr id="559829493" name="Picture 1" descr="A screenshot of a computer&#10;&#10;Description automatically generated"/>
+                    <pic:cNvPicPr/>
+                  </pic:nvPicPr>
+                  <pic:blipFill>
+                    <a:blip r:embed="rId20"/>
+                    <a:stretch>
+                      <a:fillRect/>
+                    </a:stretch>
+                  </pic:blipFill>
+                  <pic:spPr>
+                    <a:xfrm>
+                      <a:off x="0" y="0"/>
+                      <a:ext cx="8558476" cy="5634202"/>
+                    </a:xfrm>
+                    <a:prstGeom prst="rect">
+                      <a:avLst/>
+                    </a:prstGeom>
+                  </pic:spPr>
+                </pic:pic>
+              </a:graphicData>
+            </a:graphic>
+          </wp:inline>
+        </w:drawing>
+      </w:r>
+    </w:p>
+    <w:p>
+      <w:pPr>
+        <w:ind w:left="-709" w:right="-926"/>
+        <w:rPr>
+          <w:rFonts w:ascii="Times New Roman" w:hAnsi="Times New Roman" w:cs="Times New Roman"/>
+          <w:sz w:val="28"/>
+          <w:szCs w:val="28"/>
+          <w:lang w:val="en-US"/>
+        </w:rPr>
+      </w:pPr>
+      <w:r>
+        <w:rPr>
+          <w:rFonts w:ascii="Times New Roman" w:hAnsi="Times New Roman" w:cs="Times New Roman"/>
+          <w:sz w:val="28"/>
+          <w:szCs w:val="28"/>
+          <w:lang w:val="en-US"/>
+        </w:rPr>
+        <w:t>DENIED!</w:t>
+      </w:r>
+    </w:p>
+    <w:p>
+      <w:pPr>
+        <w:ind w:left="-709" w:right="-926"/>
+        <w:rPr>
+          <w:rFonts w:ascii="Times New Roman" w:hAnsi="Times New Roman" w:cs="Times New Roman"/>
+          <w:sz w:val="28"/>
+          <w:szCs w:val="28"/>
+          <w:lang w:val="en-US"/>
+        </w:rPr>
+      </w:pPr>
+      <w:r>
+        <w:rPr>
+          <w:rFonts w:ascii="Times New Roman" w:hAnsi="Times New Roman" w:cs="Times New Roman"/>
+          <w:sz w:val="28"/>
+          <w:szCs w:val="28"/>
+          <w:lang w:val="en-US"/>
+        </w:rPr>
+        <w:lastRenderedPageBreak/>
+        <w:t>Setting up authentication mode ad providing credentials:</w:t>
+      </w:r>
+    </w:p>
+    <w:p>
+      <w:pPr>
+        <w:ind w:left="-709" w:right="-926"/>
+        <w:rPr>
+          <w:rFonts w:ascii="Times New Roman" w:hAnsi="Times New Roman" w:cs="Times New Roman"/>
+          <w:sz w:val="28"/>
+          <w:szCs w:val="28"/>
+          <w:lang w:val="en-US"/>
+        </w:rPr>
+      </w:pPr>
+      <w:r>
+        <w:rPr>
+          <w:rFonts w:ascii="Times New Roman" w:hAnsi="Times New Roman" w:cs="Times New Roman"/>
+          <w:sz w:val="28"/>
+          <w:szCs w:val="28"/>
+          <w:lang w:val="en-US"/>
+        </w:rPr>
+        <w:drawing>
+          <wp:inline distT="0" distB="0" distL="0" distR="0" wp14:anchorId="4EB24DC4" wp14:editId="6E9E7545">
+            <wp:extent cx="9766300" cy="5891060"/>
+            <wp:effectExtent l="0" t="0" r="0" b="1905"/>
+            <wp:docPr id="560051464" name="Picture 1" descr="A screenshot of a computer&#10;&#10;Description automatically generated"/>
+            <wp:cNvGraphicFramePr>
+              <a:graphicFrameLocks xmlns:a="http://schemas.openxmlformats.org/drawingml/2006/main" noChangeAspect="1"/>
+            </wp:cNvGraphicFramePr>
+            <a:graphic xmlns:a="http://schemas.openxmlformats.org/drawingml/2006/main">
+              <a:graphicData uri="http://schemas.openxmlformats.org/drawingml/2006/picture">
+                <pic:pic xmlns:pic="http://schemas.openxmlformats.org/drawingml/2006/picture">
+                  <pic:nvPicPr>
+                    <pic:cNvPr id="560051464" name="Picture 1" descr="A screenshot of a computer&#10;&#10;Description automatically generated"/>
+                    <pic:cNvPicPr/>
+                  </pic:nvPicPr>
+                  <pic:blipFill>
+                    <a:blip r:embed="rId21"/>
+                    <a:stretch>
+                      <a:fillRect/>
+                    </a:stretch>
+                  </pic:blipFill>
+                  <pic:spPr>
+                    <a:xfrm>
+                      <a:off x="0" y="0"/>
+                      <a:ext cx="9784218" cy="5901868"/>
+                    </a:xfrm>
+                    <a:prstGeom prst="rect">
+                      <a:avLst/>
+                    </a:prstGeom>
+                  </pic:spPr>
+                </pic:pic>
+              </a:graphicData>
+            </a:graphic>
+          </wp:inline>
+        </w:drawing>
+      </w:r>
+    </w:p>
+    <w:p>
+      <w:pPr>
+        <w:ind w:left="-709" w:right="-926"/>
         <w:rPr>
           <w:rFonts w:ascii="Times New Roman" w:hAnsi="Times New Roman" w:cs="Times New Roman"/>
           <w:sz w:val="28"/>

</xml_diff>

<commit_message>
AShypkov: Module4: Task 3 (pp. 7-8): add authorization role access to endpoints info and admin. Update liquibase script
</commit_message>
<xml_diff>
--- a/src/main/resources/module_4_results/MODULE 4 Results.docx
+++ b/src/main/resources/module_4_results/MODULE 4 Results.docx
@@ -223,7 +223,7 @@
                     <pic:cNvPicPr/>
                   </pic:nvPicPr>
                   <pic:blipFill>
-                    <a:blip r:embed="rId4"/>
+                    <a:blip r:embed="rId5"/>
                     <a:stretch>
                       <a:fillRect/>
                     </a:stretch>
@@ -301,7 +301,7 @@
                     <pic:cNvPicPr/>
                   </pic:nvPicPr>
                   <pic:blipFill>
-                    <a:blip r:embed="rId5"/>
+                    <a:blip r:embed="rId6"/>
                     <a:stretch>
                       <a:fillRect/>
                     </a:stretch>
@@ -409,7 +409,7 @@
                     <pic:cNvPicPr/>
                   </pic:nvPicPr>
                   <pic:blipFill>
-                    <a:blip r:embed="rId6"/>
+                    <a:blip r:embed="rId7"/>
                     <a:stretch>
                       <a:fillRect/>
                     </a:stretch>
@@ -535,7 +535,7 @@
                     <pic:cNvPicPr/>
                   </pic:nvPicPr>
                   <pic:blipFill>
-                    <a:blip r:embed="rId7"/>
+                    <a:blip r:embed="rId8"/>
                     <a:stretch>
                       <a:fillRect/>
                     </a:stretch>
@@ -611,6 +611,7 @@
       <w:r>
         <w:rPr>
           <w:rFonts w:ascii="Times New Roman" w:hAnsi="Times New Roman" w:cs="Times New Roman"/>
+          <w:noProof/>
           <w:sz w:val="28"/>
           <w:szCs w:val="28"/>
           <w:lang w:val="en-US"/>
@@ -631,7 +632,7 @@
                     <pic:cNvPicPr/>
                   </pic:nvPicPr>
                   <pic:blipFill>
-                    <a:blip r:embed="rId8"/>
+                    <a:blip r:embed="rId9"/>
                     <a:stretch>
                       <a:fillRect/>
                     </a:stretch>
@@ -697,6 +698,7 @@
       <w:r>
         <w:rPr>
           <w:rFonts w:ascii="Times New Roman" w:hAnsi="Times New Roman" w:cs="Times New Roman"/>
+          <w:noProof/>
           <w:sz w:val="28"/>
           <w:szCs w:val="28"/>
           <w:lang w:val="en-US"/>
@@ -717,7 +719,7 @@
                     <pic:cNvPicPr/>
                   </pic:nvPicPr>
                   <pic:blipFill>
-                    <a:blip r:embed="rId9"/>
+                    <a:blip r:embed="rId10"/>
                     <a:stretch>
                       <a:fillRect/>
                     </a:stretch>
@@ -756,42 +758,23 @@
           <w:lang w:val="en-US"/>
         </w:rPr>
         <w:lastRenderedPageBreak/>
-        <w:t xml:space="preserve">Now let’s try </w:t>
-      </w:r>
-      <w:proofErr w:type="spellStart"/>
-      <w:r>
-        <w:rPr>
-          <w:rFonts w:ascii="Times New Roman" w:hAnsi="Times New Roman" w:cs="Times New Roman"/>
-          <w:sz w:val="28"/>
-          <w:szCs w:val="28"/>
-          <w:lang w:val="en-US"/>
-        </w:rPr>
-        <w:t>to</w:t>
-      </w:r>
-      <w:proofErr w:type="spellEnd"/>
-      <w:r>
-        <w:rPr>
-          <w:rFonts w:ascii="Times New Roman" w:hAnsi="Times New Roman" w:cs="Times New Roman"/>
-          <w:sz w:val="28"/>
-          <w:szCs w:val="28"/>
-          <w:lang w:val="en-US"/>
-        </w:rPr>
-        <w:t xml:space="preserve"> login under admin user with incorrect password:</w:t>
-      </w:r>
-    </w:p>
-    <w:p>
-      <w:pPr>
-        <w:ind w:left="-709" w:right="-926"/>
-        <w:rPr>
-          <w:rFonts w:ascii="Times New Roman" w:hAnsi="Times New Roman" w:cs="Times New Roman"/>
-          <w:sz w:val="28"/>
-          <w:szCs w:val="28"/>
-          <w:lang w:val="en-US"/>
-        </w:rPr>
-      </w:pPr>
-      <w:r>
-        <w:rPr>
-          <w:rFonts w:ascii="Times New Roman" w:hAnsi="Times New Roman" w:cs="Times New Roman"/>
+        <w:t>Now let’s try to login under admin user with incorrect password:</w:t>
+      </w:r>
+    </w:p>
+    <w:p>
+      <w:pPr>
+        <w:ind w:left="-709" w:right="-926"/>
+        <w:rPr>
+          <w:rFonts w:ascii="Times New Roman" w:hAnsi="Times New Roman" w:cs="Times New Roman"/>
+          <w:sz w:val="28"/>
+          <w:szCs w:val="28"/>
+          <w:lang w:val="en-US"/>
+        </w:rPr>
+      </w:pPr>
+      <w:r>
+        <w:rPr>
+          <w:rFonts w:ascii="Times New Roman" w:hAnsi="Times New Roman" w:cs="Times New Roman"/>
+          <w:noProof/>
           <w:sz w:val="28"/>
           <w:szCs w:val="28"/>
           <w:lang w:val="en-US"/>
@@ -812,7 +795,7 @@
                     <pic:cNvPicPr/>
                   </pic:nvPicPr>
                   <pic:blipFill>
-                    <a:blip r:embed="rId10"/>
+                    <a:blip r:embed="rId11"/>
                     <a:stretch>
                       <a:fillRect/>
                     </a:stretch>
@@ -867,6 +850,7 @@
       <w:r>
         <w:rPr>
           <w:rFonts w:ascii="Times New Roman" w:hAnsi="Times New Roman" w:cs="Times New Roman"/>
+          <w:noProof/>
           <w:sz w:val="28"/>
           <w:szCs w:val="28"/>
           <w:lang w:val="en-US"/>
@@ -887,7 +871,7 @@
                     <pic:cNvPicPr/>
                   </pic:nvPicPr>
                   <pic:blipFill>
-                    <a:blip r:embed="rId11"/>
+                    <a:blip r:embed="rId12"/>
                     <a:stretch>
                       <a:fillRect/>
                     </a:stretch>
@@ -952,6 +936,7 @@
       <w:r>
         <w:rPr>
           <w:rFonts w:ascii="Times New Roman" w:hAnsi="Times New Roman" w:cs="Times New Roman"/>
+          <w:noProof/>
           <w:sz w:val="28"/>
           <w:szCs w:val="28"/>
           <w:lang w:val="en-US"/>
@@ -973,7 +958,7 @@
                     <pic:cNvPicPr/>
                   </pic:nvPicPr>
                   <pic:blipFill>
-                    <a:blip r:embed="rId12"/>
+                    <a:blip r:embed="rId13"/>
                     <a:stretch>
                       <a:fillRect/>
                     </a:stretch>
@@ -1036,6 +1021,7 @@
       <w:r>
         <w:rPr>
           <w:rFonts w:ascii="Times New Roman" w:hAnsi="Times New Roman" w:cs="Times New Roman"/>
+          <w:noProof/>
           <w:sz w:val="28"/>
           <w:szCs w:val="28"/>
           <w:lang w:val="en-US"/>
@@ -1056,7 +1042,7 @@
                     <pic:cNvPicPr/>
                   </pic:nvPicPr>
                   <pic:blipFill>
-                    <a:blip r:embed="rId13"/>
+                    <a:blip r:embed="rId14"/>
                     <a:stretch>
                       <a:fillRect/>
                     </a:stretch>
@@ -1104,7 +1090,7 @@
           <w:szCs w:val="28"/>
           <w:lang w:val="en-US"/>
         </w:rPr>
-        <w:t>bycrypt</w:t>
+        <w:t>bcrypt</w:t>
       </w:r>
       <w:proofErr w:type="spellEnd"/>
       <w:r>
@@ -1151,6 +1137,7 @@
       <w:r>
         <w:rPr>
           <w:rFonts w:ascii="Times New Roman" w:hAnsi="Times New Roman" w:cs="Times New Roman"/>
+          <w:noProof/>
           <w:sz w:val="28"/>
           <w:szCs w:val="28"/>
           <w:lang w:val="en-US"/>
@@ -1171,7 +1158,7 @@
                     <pic:cNvPicPr/>
                   </pic:nvPicPr>
                   <pic:blipFill>
-                    <a:blip r:embed="rId14"/>
+                    <a:blip r:embed="rId15"/>
                     <a:stretch>
                       <a:fillRect/>
                     </a:stretch>
@@ -1254,6 +1241,7 @@
       <w:r>
         <w:rPr>
           <w:rFonts w:ascii="Times New Roman" w:hAnsi="Times New Roman" w:cs="Times New Roman"/>
+          <w:noProof/>
           <w:sz w:val="28"/>
           <w:szCs w:val="28"/>
           <w:lang w:val="en-US"/>
@@ -1274,7 +1262,7 @@
                     <pic:cNvPicPr/>
                   </pic:nvPicPr>
                   <pic:blipFill>
-                    <a:blip r:embed="rId15"/>
+                    <a:blip r:embed="rId16"/>
                     <a:stretch>
                       <a:fillRect/>
                     </a:stretch>
@@ -1358,6 +1346,7 @@
       <w:r>
         <w:rPr>
           <w:rFonts w:ascii="Times New Roman" w:hAnsi="Times New Roman" w:cs="Times New Roman"/>
+          <w:noProof/>
           <w:sz w:val="28"/>
           <w:szCs w:val="28"/>
           <w:lang w:val="en-US"/>
@@ -1378,7 +1367,7 @@
                     <pic:cNvPicPr/>
                   </pic:nvPicPr>
                   <pic:blipFill>
-                    <a:blip r:embed="rId16"/>
+                    <a:blip r:embed="rId17"/>
                     <a:stretch>
                       <a:fillRect/>
                     </a:stretch>
@@ -1433,6 +1422,7 @@
       <w:r>
         <w:rPr>
           <w:rFonts w:ascii="Times New Roman" w:hAnsi="Times New Roman" w:cs="Times New Roman"/>
+          <w:noProof/>
           <w:sz w:val="28"/>
           <w:szCs w:val="28"/>
           <w:lang w:val="en-US"/>
@@ -1453,7 +1443,7 @@
                     <pic:cNvPicPr/>
                   </pic:nvPicPr>
                   <pic:blipFill>
-                    <a:blip r:embed="rId17"/>
+                    <a:blip r:embed="rId18"/>
                     <a:stretch>
                       <a:fillRect/>
                     </a:stretch>
@@ -1508,6 +1498,7 @@
       <w:r>
         <w:rPr>
           <w:rFonts w:ascii="Times New Roman" w:hAnsi="Times New Roman" w:cs="Times New Roman"/>
+          <w:noProof/>
           <w:sz w:val="28"/>
           <w:szCs w:val="28"/>
           <w:lang w:val="en-US"/>
@@ -1528,7 +1519,7 @@
                     <pic:cNvPicPr/>
                   </pic:nvPicPr>
                   <pic:blipFill>
-                    <a:blip r:embed="rId18"/>
+                    <a:blip r:embed="rId19"/>
                     <a:stretch>
                       <a:fillRect/>
                     </a:stretch>
@@ -1594,6 +1585,7 @@
       <w:r>
         <w:rPr>
           <w:rFonts w:ascii="Times New Roman" w:hAnsi="Times New Roman" w:cs="Times New Roman"/>
+          <w:noProof/>
           <w:sz w:val="28"/>
           <w:szCs w:val="28"/>
           <w:lang w:val="en-US"/>
@@ -1614,7 +1606,7 @@
                     <pic:cNvPicPr/>
                   </pic:nvPicPr>
                   <pic:blipFill>
-                    <a:blip r:embed="rId19"/>
+                    <a:blip r:embed="rId20"/>
                     <a:stretch>
                       <a:fillRect/>
                     </a:stretch>
@@ -1669,6 +1661,7 @@
       <w:r>
         <w:rPr>
           <w:rFonts w:ascii="Times New Roman" w:hAnsi="Times New Roman" w:cs="Times New Roman"/>
+          <w:noProof/>
           <w:sz w:val="28"/>
           <w:szCs w:val="28"/>
           <w:lang w:val="en-US"/>
@@ -1689,7 +1682,7 @@
                     <pic:cNvPicPr/>
                   </pic:nvPicPr>
                   <pic:blipFill>
-                    <a:blip r:embed="rId20"/>
+                    <a:blip r:embed="rId21"/>
                     <a:stretch>
                       <a:fillRect/>
                     </a:stretch>
@@ -1764,6 +1757,7 @@
       <w:r>
         <w:rPr>
           <w:rFonts w:ascii="Times New Roman" w:hAnsi="Times New Roman" w:cs="Times New Roman"/>
+          <w:noProof/>
           <w:sz w:val="28"/>
           <w:szCs w:val="28"/>
           <w:lang w:val="en-US"/>
@@ -1784,7 +1778,7 @@
                     <pic:cNvPicPr/>
                   </pic:nvPicPr>
                   <pic:blipFill>
-                    <a:blip r:embed="rId21"/>
+                    <a:blip r:embed="rId22"/>
                     <a:stretch>
                       <a:fillRect/>
                     </a:stretch>
@@ -1816,6 +1810,1532 @@
         </w:rPr>
       </w:pPr>
     </w:p>
+    <w:p>
+      <w:pPr>
+        <w:ind w:left="-709" w:right="-926"/>
+        <w:jc w:val="center"/>
+        <w:rPr>
+          <w:rFonts w:ascii="Times New Roman" w:hAnsi="Times New Roman" w:cs="Times New Roman"/>
+          <w:sz w:val="28"/>
+          <w:szCs w:val="28"/>
+          <w:lang w:val="en-US"/>
+        </w:rPr>
+      </w:pPr>
+      <w:r>
+        <w:rPr>
+          <w:rFonts w:ascii="Times New Roman" w:hAnsi="Times New Roman" w:cs="Times New Roman"/>
+          <w:sz w:val="28"/>
+          <w:szCs w:val="28"/>
+          <w:lang w:val="en-US"/>
+        </w:rPr>
+        <w:lastRenderedPageBreak/>
+        <w:t>TASK 3 (pp. 7-11)</w:t>
+      </w:r>
+    </w:p>
+    <w:p>
+      <w:pPr>
+        <w:ind w:left="-709" w:right="-926"/>
+        <w:rPr>
+          <w:rFonts w:ascii="Times New Roman" w:hAnsi="Times New Roman" w:cs="Times New Roman"/>
+          <w:sz w:val="28"/>
+          <w:szCs w:val="28"/>
+          <w:lang w:val="en-US"/>
+        </w:rPr>
+      </w:pPr>
+      <w:r>
+        <w:rPr>
+          <w:rFonts w:ascii="Times New Roman" w:hAnsi="Times New Roman" w:cs="Times New Roman"/>
+          <w:sz w:val="28"/>
+          <w:szCs w:val="28"/>
+          <w:lang w:val="en-US"/>
+        </w:rPr>
+        <w:t>Arranged endpoints with the following authorizations:</w:t>
+      </w:r>
+    </w:p>
+    <w:p>
+      <w:pPr>
+        <w:ind w:left="-709" w:right="-926"/>
+        <w:rPr>
+          <w:rFonts w:ascii="Times New Roman" w:hAnsi="Times New Roman" w:cs="Times New Roman"/>
+          <w:sz w:val="28"/>
+          <w:szCs w:val="28"/>
+          <w:lang w:val="en-US"/>
+        </w:rPr>
+      </w:pPr>
+      <w:r>
+        <w:rPr>
+          <w:rFonts w:ascii="Times New Roman" w:hAnsi="Times New Roman" w:cs="Times New Roman"/>
+          <w:sz w:val="28"/>
+          <w:szCs w:val="28"/>
+          <w:lang w:val="en-US"/>
+        </w:rPr>
+        <w:t>/study/v1/about – non-authenticated mode</w:t>
+      </w:r>
+    </w:p>
+    <w:p>
+      <w:pPr>
+        <w:ind w:left="-709" w:right="-926"/>
+        <w:rPr>
+          <w:rFonts w:ascii="Times New Roman" w:hAnsi="Times New Roman" w:cs="Times New Roman"/>
+          <w:sz w:val="28"/>
+          <w:szCs w:val="28"/>
+          <w:lang w:val="en-US"/>
+        </w:rPr>
+      </w:pPr>
+      <w:r>
+        <w:rPr>
+          <w:rFonts w:ascii="Times New Roman" w:hAnsi="Times New Roman" w:cs="Times New Roman"/>
+          <w:sz w:val="28"/>
+          <w:szCs w:val="28"/>
+          <w:lang w:val="en-US"/>
+        </w:rPr>
+        <w:t>/study/v1/</w:t>
+      </w:r>
+      <w:r>
+        <w:rPr>
+          <w:rFonts w:ascii="Times New Roman" w:hAnsi="Times New Roman" w:cs="Times New Roman"/>
+          <w:sz w:val="28"/>
+          <w:szCs w:val="28"/>
+          <w:lang w:val="en-US"/>
+        </w:rPr>
+        <w:t>info</w:t>
+      </w:r>
+      <w:r>
+        <w:rPr>
+          <w:rFonts w:ascii="Times New Roman" w:hAnsi="Times New Roman" w:cs="Times New Roman"/>
+          <w:sz w:val="28"/>
+          <w:szCs w:val="28"/>
+          <w:lang w:val="en-US"/>
+        </w:rPr>
+        <w:t xml:space="preserve"> </w:t>
+      </w:r>
+      <w:r>
+        <w:rPr>
+          <w:rFonts w:ascii="Times New Roman" w:hAnsi="Times New Roman" w:cs="Times New Roman"/>
+          <w:sz w:val="28"/>
+          <w:szCs w:val="28"/>
+          <w:lang w:val="en-US"/>
+        </w:rPr>
+        <w:t>– authenticated</w:t>
+      </w:r>
+      <w:r>
+        <w:rPr>
+          <w:rFonts w:ascii="Times New Roman" w:hAnsi="Times New Roman" w:cs="Times New Roman"/>
+          <w:sz w:val="28"/>
+          <w:szCs w:val="28"/>
+          <w:lang w:val="en-US"/>
+        </w:rPr>
+        <w:t xml:space="preserve"> mode</w:t>
+      </w:r>
+      <w:r>
+        <w:rPr>
+          <w:rFonts w:ascii="Times New Roman" w:hAnsi="Times New Roman" w:cs="Times New Roman"/>
+          <w:sz w:val="28"/>
+          <w:szCs w:val="28"/>
+          <w:lang w:val="en-US"/>
+        </w:rPr>
+        <w:t xml:space="preserve"> + requires role VIEW_INFO</w:t>
+      </w:r>
+    </w:p>
+    <w:p>
+      <w:pPr>
+        <w:ind w:left="-709" w:right="-926"/>
+        <w:rPr>
+          <w:rFonts w:ascii="Times New Roman" w:hAnsi="Times New Roman" w:cs="Times New Roman"/>
+          <w:sz w:val="28"/>
+          <w:szCs w:val="28"/>
+          <w:lang w:val="en-US"/>
+        </w:rPr>
+      </w:pPr>
+      <w:r>
+        <w:rPr>
+          <w:rFonts w:ascii="Times New Roman" w:hAnsi="Times New Roman" w:cs="Times New Roman"/>
+          <w:sz w:val="28"/>
+          <w:szCs w:val="28"/>
+          <w:lang w:val="en-US"/>
+        </w:rPr>
+        <w:t>/study/v1/</w:t>
+      </w:r>
+      <w:r>
+        <w:rPr>
+          <w:rFonts w:ascii="Times New Roman" w:hAnsi="Times New Roman" w:cs="Times New Roman"/>
+          <w:sz w:val="28"/>
+          <w:szCs w:val="28"/>
+          <w:lang w:val="en-US"/>
+        </w:rPr>
+        <w:t>admin</w:t>
+      </w:r>
+      <w:r>
+        <w:rPr>
+          <w:rFonts w:ascii="Times New Roman" w:hAnsi="Times New Roman" w:cs="Times New Roman"/>
+          <w:sz w:val="28"/>
+          <w:szCs w:val="28"/>
+          <w:lang w:val="en-US"/>
+        </w:rPr>
+        <w:t xml:space="preserve"> </w:t>
+      </w:r>
+      <w:r>
+        <w:rPr>
+          <w:rFonts w:ascii="Times New Roman" w:hAnsi="Times New Roman" w:cs="Times New Roman"/>
+          <w:sz w:val="28"/>
+          <w:szCs w:val="28"/>
+          <w:lang w:val="en-US"/>
+        </w:rPr>
+        <w:t>– authenticated</w:t>
+      </w:r>
+      <w:r>
+        <w:rPr>
+          <w:rFonts w:ascii="Times New Roman" w:hAnsi="Times New Roman" w:cs="Times New Roman"/>
+          <w:sz w:val="28"/>
+          <w:szCs w:val="28"/>
+          <w:lang w:val="en-US"/>
+        </w:rPr>
+        <w:t xml:space="preserve"> mode </w:t>
+      </w:r>
+      <w:r>
+        <w:rPr>
+          <w:rFonts w:ascii="Times New Roman" w:hAnsi="Times New Roman" w:cs="Times New Roman"/>
+          <w:sz w:val="28"/>
+          <w:szCs w:val="28"/>
+          <w:lang w:val="en-US"/>
+        </w:rPr>
+        <w:t xml:space="preserve">+ </w:t>
+      </w:r>
+      <w:r>
+        <w:rPr>
+          <w:rFonts w:ascii="Times New Roman" w:hAnsi="Times New Roman" w:cs="Times New Roman"/>
+          <w:sz w:val="28"/>
+          <w:szCs w:val="28"/>
+          <w:lang w:val="en-US"/>
+        </w:rPr>
+        <w:t>requires role VIEW_</w:t>
+      </w:r>
+      <w:r>
+        <w:rPr>
+          <w:rFonts w:ascii="Times New Roman" w:hAnsi="Times New Roman" w:cs="Times New Roman"/>
+          <w:sz w:val="28"/>
+          <w:szCs w:val="28"/>
+          <w:lang w:val="en-US"/>
+        </w:rPr>
+        <w:t>ADMIN</w:t>
+      </w:r>
+    </w:p>
+    <w:p>
+      <w:pPr>
+        <w:ind w:left="-709" w:right="-926"/>
+        <w:rPr>
+          <w:rFonts w:ascii="Times New Roman" w:hAnsi="Times New Roman" w:cs="Times New Roman"/>
+          <w:sz w:val="28"/>
+          <w:szCs w:val="28"/>
+          <w:lang w:val="en-US"/>
+        </w:rPr>
+      </w:pPr>
+      <w:r>
+        <w:rPr>
+          <w:rFonts w:ascii="Times New Roman" w:hAnsi="Times New Roman" w:cs="Times New Roman"/>
+          <w:sz w:val="28"/>
+          <w:szCs w:val="28"/>
+          <w:lang w:val="en-US"/>
+        </w:rPr>
+        <w:t>The following users are pre-created and stand for verifications:</w:t>
+      </w:r>
+    </w:p>
+    <w:p>
+      <w:pPr>
+        <w:ind w:left="-709" w:right="-926"/>
+        <w:rPr>
+          <w:rFonts w:ascii="Times New Roman" w:hAnsi="Times New Roman" w:cs="Times New Roman"/>
+          <w:sz w:val="28"/>
+          <w:szCs w:val="28"/>
+          <w:lang w:val="en-US"/>
+        </w:rPr>
+      </w:pPr>
+      <w:r>
+        <w:rPr>
+          <w:rFonts w:ascii="Times New Roman" w:hAnsi="Times New Roman" w:cs="Times New Roman"/>
+          <w:sz w:val="28"/>
+          <w:szCs w:val="28"/>
+          <w:lang w:val="en-US"/>
+        </w:rPr>
+        <w:t>‘</w:t>
+      </w:r>
+      <w:proofErr w:type="spellStart"/>
+      <w:proofErr w:type="gramStart"/>
+      <w:r>
+        <w:rPr>
+          <w:rFonts w:ascii="Times New Roman" w:hAnsi="Times New Roman" w:cs="Times New Roman"/>
+          <w:sz w:val="28"/>
+          <w:szCs w:val="28"/>
+          <w:lang w:val="en-US"/>
+        </w:rPr>
+        <w:t>user</w:t>
+      </w:r>
+      <w:proofErr w:type="gramEnd"/>
+      <w:r>
+        <w:rPr>
+          <w:rFonts w:ascii="Times New Roman" w:hAnsi="Times New Roman" w:cs="Times New Roman"/>
+          <w:sz w:val="28"/>
+          <w:szCs w:val="28"/>
+          <w:lang w:val="en-US"/>
+        </w:rPr>
+        <w:t>_view</w:t>
+      </w:r>
+      <w:proofErr w:type="spellEnd"/>
+      <w:r>
+        <w:rPr>
+          <w:rFonts w:ascii="Times New Roman" w:hAnsi="Times New Roman" w:cs="Times New Roman"/>
+          <w:sz w:val="28"/>
+          <w:szCs w:val="28"/>
+          <w:lang w:val="en-US"/>
+        </w:rPr>
+        <w:t>’ has role VIEW_INFO</w:t>
+      </w:r>
+    </w:p>
+    <w:p>
+      <w:pPr>
+        <w:ind w:left="-709" w:right="-926"/>
+        <w:rPr>
+          <w:rFonts w:ascii="Times New Roman" w:hAnsi="Times New Roman" w:cs="Times New Roman"/>
+          <w:sz w:val="28"/>
+          <w:szCs w:val="28"/>
+          <w:lang w:val="en-US"/>
+        </w:rPr>
+      </w:pPr>
+      <w:r>
+        <w:rPr>
+          <w:rFonts w:ascii="Times New Roman" w:hAnsi="Times New Roman" w:cs="Times New Roman"/>
+          <w:sz w:val="28"/>
+          <w:szCs w:val="28"/>
+          <w:lang w:val="en-US"/>
+        </w:rPr>
+        <w:t>‘</w:t>
+      </w:r>
+      <w:proofErr w:type="spellStart"/>
+      <w:proofErr w:type="gramStart"/>
+      <w:r>
+        <w:rPr>
+          <w:rFonts w:ascii="Times New Roman" w:hAnsi="Times New Roman" w:cs="Times New Roman"/>
+          <w:sz w:val="28"/>
+          <w:szCs w:val="28"/>
+          <w:lang w:val="en-US"/>
+        </w:rPr>
+        <w:t>user</w:t>
+      </w:r>
+      <w:proofErr w:type="gramEnd"/>
+      <w:r>
+        <w:rPr>
+          <w:rFonts w:ascii="Times New Roman" w:hAnsi="Times New Roman" w:cs="Times New Roman"/>
+          <w:sz w:val="28"/>
+          <w:szCs w:val="28"/>
+          <w:lang w:val="en-US"/>
+        </w:rPr>
+        <w:t>_</w:t>
+      </w:r>
+      <w:r>
+        <w:rPr>
+          <w:rFonts w:ascii="Times New Roman" w:hAnsi="Times New Roman" w:cs="Times New Roman"/>
+          <w:sz w:val="28"/>
+          <w:szCs w:val="28"/>
+          <w:lang w:val="en-US"/>
+        </w:rPr>
+        <w:t>admin</w:t>
+      </w:r>
+      <w:proofErr w:type="spellEnd"/>
+      <w:r>
+        <w:rPr>
+          <w:rFonts w:ascii="Times New Roman" w:hAnsi="Times New Roman" w:cs="Times New Roman"/>
+          <w:sz w:val="28"/>
+          <w:szCs w:val="28"/>
+          <w:lang w:val="en-US"/>
+        </w:rPr>
+        <w:t xml:space="preserve">’ </w:t>
+      </w:r>
+      <w:r>
+        <w:rPr>
+          <w:rFonts w:ascii="Times New Roman" w:hAnsi="Times New Roman" w:cs="Times New Roman"/>
+          <w:sz w:val="28"/>
+          <w:szCs w:val="28"/>
+          <w:lang w:val="en-US"/>
+        </w:rPr>
+        <w:t>has role VIEW_</w:t>
+      </w:r>
+      <w:r>
+        <w:rPr>
+          <w:rFonts w:ascii="Times New Roman" w:hAnsi="Times New Roman" w:cs="Times New Roman"/>
+          <w:sz w:val="28"/>
+          <w:szCs w:val="28"/>
+          <w:lang w:val="en-US"/>
+        </w:rPr>
+        <w:t>ADMIN</w:t>
+      </w:r>
+    </w:p>
+    <w:p>
+      <w:pPr>
+        <w:ind w:left="-709" w:right="-926"/>
+        <w:rPr>
+          <w:rFonts w:ascii="Times New Roman" w:hAnsi="Times New Roman" w:cs="Times New Roman"/>
+          <w:sz w:val="28"/>
+          <w:szCs w:val="28"/>
+          <w:lang w:val="en-US"/>
+        </w:rPr>
+      </w:pPr>
+      <w:r>
+        <w:rPr>
+          <w:rFonts w:ascii="Times New Roman" w:hAnsi="Times New Roman" w:cs="Times New Roman"/>
+          <w:sz w:val="28"/>
+          <w:szCs w:val="28"/>
+          <w:lang w:val="en-US"/>
+        </w:rPr>
+        <w:t>‘</w:t>
+      </w:r>
+      <w:proofErr w:type="spellStart"/>
+      <w:proofErr w:type="gramStart"/>
+      <w:r>
+        <w:rPr>
+          <w:rFonts w:ascii="Times New Roman" w:hAnsi="Times New Roman" w:cs="Times New Roman"/>
+          <w:sz w:val="28"/>
+          <w:szCs w:val="28"/>
+          <w:lang w:val="en-US"/>
+        </w:rPr>
+        <w:t>user</w:t>
+      </w:r>
+      <w:proofErr w:type="gramEnd"/>
+      <w:r>
+        <w:rPr>
+          <w:rFonts w:ascii="Times New Roman" w:hAnsi="Times New Roman" w:cs="Times New Roman"/>
+          <w:sz w:val="28"/>
+          <w:szCs w:val="28"/>
+          <w:lang w:val="en-US"/>
+        </w:rPr>
+        <w:t>_</w:t>
+      </w:r>
+      <w:r>
+        <w:rPr>
+          <w:rFonts w:ascii="Times New Roman" w:hAnsi="Times New Roman" w:cs="Times New Roman"/>
+          <w:sz w:val="28"/>
+          <w:szCs w:val="28"/>
+          <w:lang w:val="en-US"/>
+        </w:rPr>
+        <w:t>view_</w:t>
+      </w:r>
+      <w:r>
+        <w:rPr>
+          <w:rFonts w:ascii="Times New Roman" w:hAnsi="Times New Roman" w:cs="Times New Roman"/>
+          <w:sz w:val="28"/>
+          <w:szCs w:val="28"/>
+          <w:lang w:val="en-US"/>
+        </w:rPr>
+        <w:t>admin</w:t>
+      </w:r>
+      <w:proofErr w:type="spellEnd"/>
+      <w:r>
+        <w:rPr>
+          <w:rFonts w:ascii="Times New Roman" w:hAnsi="Times New Roman" w:cs="Times New Roman"/>
+          <w:sz w:val="28"/>
+          <w:szCs w:val="28"/>
+          <w:lang w:val="en-US"/>
+        </w:rPr>
+        <w:t>’</w:t>
+      </w:r>
+      <w:r>
+        <w:rPr>
+          <w:rFonts w:ascii="Times New Roman" w:hAnsi="Times New Roman" w:cs="Times New Roman"/>
+          <w:sz w:val="28"/>
+          <w:szCs w:val="28"/>
+          <w:lang w:val="en-US"/>
+        </w:rPr>
+        <w:t xml:space="preserve"> has role</w:t>
+      </w:r>
+      <w:r>
+        <w:rPr>
+          <w:rFonts w:ascii="Times New Roman" w:hAnsi="Times New Roman" w:cs="Times New Roman"/>
+          <w:sz w:val="28"/>
+          <w:szCs w:val="28"/>
+          <w:lang w:val="en-US"/>
+        </w:rPr>
+        <w:t xml:space="preserve">s </w:t>
+      </w:r>
+      <w:r>
+        <w:rPr>
+          <w:rFonts w:ascii="Times New Roman" w:hAnsi="Times New Roman" w:cs="Times New Roman"/>
+          <w:sz w:val="28"/>
+          <w:szCs w:val="28"/>
+          <w:lang w:val="en-US"/>
+        </w:rPr>
+        <w:t>VIEW_INFO</w:t>
+      </w:r>
+      <w:r>
+        <w:rPr>
+          <w:rFonts w:ascii="Times New Roman" w:hAnsi="Times New Roman" w:cs="Times New Roman"/>
+          <w:sz w:val="28"/>
+          <w:szCs w:val="28"/>
+          <w:lang w:val="en-US"/>
+        </w:rPr>
+        <w:t xml:space="preserve"> +</w:t>
+      </w:r>
+      <w:r>
+        <w:rPr>
+          <w:rFonts w:ascii="Times New Roman" w:hAnsi="Times New Roman" w:cs="Times New Roman"/>
+          <w:sz w:val="28"/>
+          <w:szCs w:val="28"/>
+          <w:lang w:val="en-US"/>
+        </w:rPr>
+        <w:t xml:space="preserve"> VIEW_ADMIN</w:t>
+      </w:r>
+    </w:p>
+    <w:p>
+      <w:pPr>
+        <w:pStyle w:val="ListParagraph"/>
+        <w:numPr>
+          <w:ilvl w:val="0"/>
+          <w:numId w:val="1"/>
+        </w:numPr>
+        <w:ind w:right="-926"/>
+        <w:rPr>
+          <w:rFonts w:ascii="Times New Roman" w:hAnsi="Times New Roman" w:cs="Times New Roman"/>
+          <w:sz w:val="28"/>
+          <w:szCs w:val="28"/>
+          <w:lang w:val="en-US"/>
+        </w:rPr>
+      </w:pPr>
+      <w:r>
+        <w:rPr>
+          <w:rFonts w:ascii="Times New Roman" w:hAnsi="Times New Roman" w:cs="Times New Roman"/>
+          <w:sz w:val="28"/>
+          <w:szCs w:val="28"/>
+          <w:lang w:val="en-US"/>
+        </w:rPr>
+        <w:t>Endpoint ‘about’ does not require authentication:</w:t>
+      </w:r>
+    </w:p>
+    <w:p>
+      <w:pPr>
+        <w:pStyle w:val="ListParagraph"/>
+        <w:ind w:left="-349" w:right="-926"/>
+        <w:rPr>
+          <w:rFonts w:ascii="Times New Roman" w:hAnsi="Times New Roman" w:cs="Times New Roman"/>
+          <w:sz w:val="28"/>
+          <w:szCs w:val="28"/>
+          <w:lang w:val="en-US"/>
+        </w:rPr>
+      </w:pPr>
+      <w:r>
+        <w:rPr>
+          <w:rFonts w:ascii="Times New Roman" w:hAnsi="Times New Roman" w:cs="Times New Roman"/>
+          <w:sz w:val="28"/>
+          <w:szCs w:val="28"/>
+          <w:lang w:val="en-US"/>
+        </w:rPr>
+        <w:drawing>
+          <wp:inline distT="0" distB="0" distL="0" distR="0" wp14:anchorId="639D6CF6" wp14:editId="2D4A08AE">
+            <wp:extent cx="6701454" cy="3162300"/>
+            <wp:effectExtent l="0" t="0" r="4445" b="0"/>
+            <wp:docPr id="1932533882" name="Picture 1" descr="A screenshot of a computer&#10;&#10;Description automatically generated"/>
+            <wp:cNvGraphicFramePr>
+              <a:graphicFrameLocks xmlns:a="http://schemas.openxmlformats.org/drawingml/2006/main" noChangeAspect="1"/>
+            </wp:cNvGraphicFramePr>
+            <a:graphic xmlns:a="http://schemas.openxmlformats.org/drawingml/2006/main">
+              <a:graphicData uri="http://schemas.openxmlformats.org/drawingml/2006/picture">
+                <pic:pic xmlns:pic="http://schemas.openxmlformats.org/drawingml/2006/picture">
+                  <pic:nvPicPr>
+                    <pic:cNvPr id="1932533882" name="Picture 1" descr="A screenshot of a computer&#10;&#10;Description automatically generated"/>
+                    <pic:cNvPicPr/>
+                  </pic:nvPicPr>
+                  <pic:blipFill>
+                    <a:blip r:embed="rId23"/>
+                    <a:stretch>
+                      <a:fillRect/>
+                    </a:stretch>
+                  </pic:blipFill>
+                  <pic:spPr>
+                    <a:xfrm>
+                      <a:off x="0" y="0"/>
+                      <a:ext cx="6704577" cy="3163774"/>
+                    </a:xfrm>
+                    <a:prstGeom prst="rect">
+                      <a:avLst/>
+                    </a:prstGeom>
+                  </pic:spPr>
+                </pic:pic>
+              </a:graphicData>
+            </a:graphic>
+          </wp:inline>
+        </w:drawing>
+      </w:r>
+    </w:p>
+    <w:p>
+      <w:pPr>
+        <w:pStyle w:val="ListParagraph"/>
+        <w:numPr>
+          <w:ilvl w:val="0"/>
+          <w:numId w:val="1"/>
+        </w:numPr>
+        <w:ind w:right="-926"/>
+        <w:rPr>
+          <w:rFonts w:ascii="Times New Roman" w:hAnsi="Times New Roman" w:cs="Times New Roman"/>
+          <w:sz w:val="28"/>
+          <w:szCs w:val="28"/>
+          <w:lang w:val="en-US"/>
+        </w:rPr>
+      </w:pPr>
+      <w:r>
+        <w:rPr>
+          <w:rFonts w:ascii="Times New Roman" w:hAnsi="Times New Roman" w:cs="Times New Roman"/>
+          <w:sz w:val="28"/>
+          <w:szCs w:val="28"/>
+          <w:lang w:val="en-US"/>
+        </w:rPr>
+        <w:lastRenderedPageBreak/>
+        <w:t>Endpoint ‘</w:t>
+      </w:r>
+      <w:r>
+        <w:rPr>
+          <w:rFonts w:ascii="Times New Roman" w:hAnsi="Times New Roman" w:cs="Times New Roman"/>
+          <w:sz w:val="28"/>
+          <w:szCs w:val="28"/>
+          <w:lang w:val="en-US"/>
+        </w:rPr>
+        <w:t>info’</w:t>
+      </w:r>
+      <w:r>
+        <w:rPr>
+          <w:rFonts w:ascii="Times New Roman" w:hAnsi="Times New Roman" w:cs="Times New Roman"/>
+          <w:sz w:val="28"/>
+          <w:szCs w:val="28"/>
+          <w:lang w:val="en-US"/>
+        </w:rPr>
+        <w:t xml:space="preserve"> </w:t>
+      </w:r>
+      <w:r>
+        <w:rPr>
+          <w:rFonts w:ascii="Times New Roman" w:hAnsi="Times New Roman" w:cs="Times New Roman"/>
+          <w:sz w:val="28"/>
+          <w:szCs w:val="28"/>
+          <w:lang w:val="en-US"/>
+        </w:rPr>
+        <w:t>requires</w:t>
+      </w:r>
+      <w:r>
+        <w:rPr>
+          <w:rFonts w:ascii="Times New Roman" w:hAnsi="Times New Roman" w:cs="Times New Roman"/>
+          <w:sz w:val="28"/>
+          <w:szCs w:val="28"/>
+          <w:lang w:val="en-US"/>
+        </w:rPr>
+        <w:t xml:space="preserve"> authentication</w:t>
+      </w:r>
+      <w:r>
+        <w:rPr>
+          <w:rFonts w:ascii="Times New Roman" w:hAnsi="Times New Roman" w:cs="Times New Roman"/>
+          <w:sz w:val="28"/>
+          <w:szCs w:val="28"/>
+          <w:lang w:val="en-US"/>
+        </w:rPr>
+        <w:t xml:space="preserve"> and role VIEW_INFO</w:t>
+      </w:r>
+      <w:r>
+        <w:rPr>
+          <w:rFonts w:ascii="Times New Roman" w:hAnsi="Times New Roman" w:cs="Times New Roman"/>
+          <w:sz w:val="28"/>
+          <w:szCs w:val="28"/>
+          <w:lang w:val="en-US"/>
+        </w:rPr>
+        <w:t>:</w:t>
+      </w:r>
+    </w:p>
+    <w:p>
+      <w:pPr>
+        <w:pStyle w:val="ListParagraph"/>
+        <w:ind w:left="-349" w:right="-926"/>
+        <w:rPr>
+          <w:rFonts w:ascii="Times New Roman" w:hAnsi="Times New Roman" w:cs="Times New Roman"/>
+          <w:sz w:val="28"/>
+          <w:szCs w:val="28"/>
+          <w:lang w:val="en-US"/>
+        </w:rPr>
+      </w:pPr>
+      <w:r>
+        <w:rPr>
+          <w:rFonts w:ascii="Times New Roman" w:hAnsi="Times New Roman" w:cs="Times New Roman"/>
+          <w:sz w:val="28"/>
+          <w:szCs w:val="28"/>
+          <w:lang w:val="en-US"/>
+        </w:rPr>
+        <w:t>Users ‘</w:t>
+      </w:r>
+      <w:proofErr w:type="spellStart"/>
+      <w:r>
+        <w:rPr>
+          <w:rFonts w:ascii="Times New Roman" w:hAnsi="Times New Roman" w:cs="Times New Roman"/>
+          <w:sz w:val="28"/>
+          <w:szCs w:val="28"/>
+          <w:lang w:val="en-US"/>
+        </w:rPr>
+        <w:t>user_view</w:t>
+      </w:r>
+      <w:proofErr w:type="spellEnd"/>
+      <w:r>
+        <w:rPr>
+          <w:rFonts w:ascii="Times New Roman" w:hAnsi="Times New Roman" w:cs="Times New Roman"/>
+          <w:sz w:val="28"/>
+          <w:szCs w:val="28"/>
+          <w:lang w:val="en-US"/>
+        </w:rPr>
+        <w:t>’ and ‘</w:t>
+      </w:r>
+      <w:proofErr w:type="spellStart"/>
+      <w:r>
+        <w:rPr>
+          <w:rFonts w:ascii="Times New Roman" w:hAnsi="Times New Roman" w:cs="Times New Roman"/>
+          <w:sz w:val="28"/>
+          <w:szCs w:val="28"/>
+          <w:lang w:val="en-US"/>
+        </w:rPr>
+        <w:t>user_view_admin</w:t>
+      </w:r>
+      <w:proofErr w:type="spellEnd"/>
+      <w:r>
+        <w:rPr>
+          <w:rFonts w:ascii="Times New Roman" w:hAnsi="Times New Roman" w:cs="Times New Roman"/>
+          <w:sz w:val="28"/>
+          <w:szCs w:val="28"/>
+          <w:lang w:val="en-US"/>
+        </w:rPr>
+        <w:t>’ can access it:</w:t>
+      </w:r>
+    </w:p>
+    <w:p>
+      <w:pPr>
+        <w:pStyle w:val="ListParagraph"/>
+        <w:ind w:left="-349" w:right="-926"/>
+        <w:rPr>
+          <w:rFonts w:ascii="Times New Roman" w:hAnsi="Times New Roman" w:cs="Times New Roman"/>
+          <w:sz w:val="28"/>
+          <w:szCs w:val="28"/>
+          <w:lang w:val="en-US"/>
+        </w:rPr>
+      </w:pPr>
+      <w:r>
+        <w:rPr>
+          <w:rFonts w:ascii="Times New Roman" w:hAnsi="Times New Roman" w:cs="Times New Roman"/>
+          <w:sz w:val="28"/>
+          <w:szCs w:val="28"/>
+          <w:lang w:val="en-US"/>
+        </w:rPr>
+        <w:t>‘</w:t>
+      </w:r>
+      <w:proofErr w:type="spellStart"/>
+      <w:proofErr w:type="gramStart"/>
+      <w:r>
+        <w:rPr>
+          <w:rFonts w:ascii="Times New Roman" w:hAnsi="Times New Roman" w:cs="Times New Roman"/>
+          <w:sz w:val="28"/>
+          <w:szCs w:val="28"/>
+          <w:lang w:val="en-US"/>
+        </w:rPr>
+        <w:t>user</w:t>
+      </w:r>
+      <w:proofErr w:type="gramEnd"/>
+      <w:r>
+        <w:rPr>
+          <w:rFonts w:ascii="Times New Roman" w:hAnsi="Times New Roman" w:cs="Times New Roman"/>
+          <w:sz w:val="28"/>
+          <w:szCs w:val="28"/>
+          <w:lang w:val="en-US"/>
+        </w:rPr>
+        <w:t>_view</w:t>
+      </w:r>
+      <w:proofErr w:type="spellEnd"/>
+      <w:r>
+        <w:rPr>
+          <w:rFonts w:ascii="Times New Roman" w:hAnsi="Times New Roman" w:cs="Times New Roman"/>
+          <w:sz w:val="28"/>
+          <w:szCs w:val="28"/>
+          <w:lang w:val="en-US"/>
+        </w:rPr>
+        <w:t>’ access</w:t>
+      </w:r>
+      <w:r>
+        <w:rPr>
+          <w:rFonts w:ascii="Times New Roman" w:hAnsi="Times New Roman" w:cs="Times New Roman"/>
+          <w:sz w:val="28"/>
+          <w:szCs w:val="28"/>
+          <w:lang w:val="en-US"/>
+        </w:rPr>
+        <w:t>es</w:t>
+      </w:r>
+      <w:r>
+        <w:rPr>
+          <w:rFonts w:ascii="Times New Roman" w:hAnsi="Times New Roman" w:cs="Times New Roman"/>
+          <w:sz w:val="28"/>
+          <w:szCs w:val="28"/>
+          <w:lang w:val="en-US"/>
+        </w:rPr>
+        <w:t>:</w:t>
+      </w:r>
+    </w:p>
+    <w:p>
+      <w:pPr>
+        <w:pStyle w:val="ListParagraph"/>
+        <w:ind w:left="-349" w:right="-926"/>
+        <w:rPr>
+          <w:rFonts w:ascii="Times New Roman" w:hAnsi="Times New Roman" w:cs="Times New Roman"/>
+          <w:sz w:val="28"/>
+          <w:szCs w:val="28"/>
+          <w:lang w:val="en-US"/>
+        </w:rPr>
+      </w:pPr>
+      <w:r>
+        <w:rPr>
+          <w:rFonts w:ascii="Times New Roman" w:hAnsi="Times New Roman" w:cs="Times New Roman"/>
+          <w:sz w:val="28"/>
+          <w:szCs w:val="28"/>
+          <w:lang w:val="en-US"/>
+        </w:rPr>
+        <w:drawing>
+          <wp:inline distT="0" distB="0" distL="0" distR="0" wp14:anchorId="3B138B9F" wp14:editId="57853CE0">
+            <wp:extent cx="5545666" cy="2621807"/>
+            <wp:effectExtent l="0" t="0" r="4445" b="0"/>
+            <wp:docPr id="70112789" name="Picture 1" descr="A screenshot of a computer&#10;&#10;Description automatically generated"/>
+            <wp:cNvGraphicFramePr>
+              <a:graphicFrameLocks xmlns:a="http://schemas.openxmlformats.org/drawingml/2006/main" noChangeAspect="1"/>
+            </wp:cNvGraphicFramePr>
+            <a:graphic xmlns:a="http://schemas.openxmlformats.org/drawingml/2006/main">
+              <a:graphicData uri="http://schemas.openxmlformats.org/drawingml/2006/picture">
+                <pic:pic xmlns:pic="http://schemas.openxmlformats.org/drawingml/2006/picture">
+                  <pic:nvPicPr>
+                    <pic:cNvPr id="70112789" name="Picture 1" descr="A screenshot of a computer&#10;&#10;Description automatically generated"/>
+                    <pic:cNvPicPr/>
+                  </pic:nvPicPr>
+                  <pic:blipFill>
+                    <a:blip r:embed="rId24"/>
+                    <a:stretch>
+                      <a:fillRect/>
+                    </a:stretch>
+                  </pic:blipFill>
+                  <pic:spPr>
+                    <a:xfrm>
+                      <a:off x="0" y="0"/>
+                      <a:ext cx="5547879" cy="2622853"/>
+                    </a:xfrm>
+                    <a:prstGeom prst="rect">
+                      <a:avLst/>
+                    </a:prstGeom>
+                  </pic:spPr>
+                </pic:pic>
+              </a:graphicData>
+            </a:graphic>
+          </wp:inline>
+        </w:drawing>
+      </w:r>
+    </w:p>
+    <w:p>
+      <w:pPr>
+        <w:pStyle w:val="ListParagraph"/>
+        <w:ind w:left="-349" w:right="-926"/>
+        <w:rPr>
+          <w:rFonts w:ascii="Times New Roman" w:hAnsi="Times New Roman" w:cs="Times New Roman"/>
+          <w:sz w:val="28"/>
+          <w:szCs w:val="28"/>
+          <w:lang w:val="en-US"/>
+        </w:rPr>
+      </w:pPr>
+      <w:r>
+        <w:rPr>
+          <w:rFonts w:ascii="Times New Roman" w:hAnsi="Times New Roman" w:cs="Times New Roman"/>
+          <w:sz w:val="28"/>
+          <w:szCs w:val="28"/>
+          <w:lang w:val="en-US"/>
+        </w:rPr>
+        <w:t>‘</w:t>
+      </w:r>
+      <w:proofErr w:type="spellStart"/>
+      <w:proofErr w:type="gramStart"/>
+      <w:r>
+        <w:rPr>
+          <w:rFonts w:ascii="Times New Roman" w:hAnsi="Times New Roman" w:cs="Times New Roman"/>
+          <w:sz w:val="28"/>
+          <w:szCs w:val="28"/>
+          <w:lang w:val="en-US"/>
+        </w:rPr>
+        <w:t>user</w:t>
+      </w:r>
+      <w:proofErr w:type="gramEnd"/>
+      <w:r>
+        <w:rPr>
+          <w:rFonts w:ascii="Times New Roman" w:hAnsi="Times New Roman" w:cs="Times New Roman"/>
+          <w:sz w:val="28"/>
+          <w:szCs w:val="28"/>
+          <w:lang w:val="en-US"/>
+        </w:rPr>
+        <w:t>_admin</w:t>
+      </w:r>
+      <w:proofErr w:type="spellEnd"/>
+      <w:r>
+        <w:rPr>
+          <w:rFonts w:ascii="Times New Roman" w:hAnsi="Times New Roman" w:cs="Times New Roman"/>
+          <w:sz w:val="28"/>
+          <w:szCs w:val="28"/>
+          <w:lang w:val="en-US"/>
+        </w:rPr>
+        <w:t>’ can’t access:</w:t>
+      </w:r>
+    </w:p>
+    <w:p>
+      <w:pPr>
+        <w:pStyle w:val="ListParagraph"/>
+        <w:ind w:left="-349" w:right="-926"/>
+        <w:rPr>
+          <w:noProof/>
+        </w:rPr>
+      </w:pPr>
+      <w:r>
+        <w:rPr>
+          <w:noProof/>
+        </w:rPr>
+        <w:t xml:space="preserve">  </w:t>
+      </w:r>
+      <w:r>
+        <w:rPr>
+          <w:noProof/>
+        </w:rPr>
+        <w:drawing>
+          <wp:inline distT="0" distB="0" distL="0" distR="0" wp14:anchorId="54878CD2" wp14:editId="7C2D61BE">
+            <wp:extent cx="5181600" cy="3006755"/>
+            <wp:effectExtent l="0" t="0" r="0" b="3175"/>
+            <wp:docPr id="1314591" name="Picture 1" descr="A screenshot of a computer&#10;&#10;Description automatically generated"/>
+            <wp:cNvGraphicFramePr>
+              <a:graphicFrameLocks xmlns:a="http://schemas.openxmlformats.org/drawingml/2006/main" noChangeAspect="1"/>
+            </wp:cNvGraphicFramePr>
+            <a:graphic xmlns:a="http://schemas.openxmlformats.org/drawingml/2006/main">
+              <a:graphicData uri="http://schemas.openxmlformats.org/drawingml/2006/picture">
+                <pic:pic xmlns:pic="http://schemas.openxmlformats.org/drawingml/2006/picture">
+                  <pic:nvPicPr>
+                    <pic:cNvPr id="1314591" name="Picture 1" descr="A screenshot of a computer&#10;&#10;Description automatically generated"/>
+                    <pic:cNvPicPr/>
+                  </pic:nvPicPr>
+                  <pic:blipFill>
+                    <a:blip r:embed="rId25"/>
+                    <a:stretch>
+                      <a:fillRect/>
+                    </a:stretch>
+                  </pic:blipFill>
+                  <pic:spPr>
+                    <a:xfrm>
+                      <a:off x="0" y="0"/>
+                      <a:ext cx="5199304" cy="3017028"/>
+                    </a:xfrm>
+                    <a:prstGeom prst="rect">
+                      <a:avLst/>
+                    </a:prstGeom>
+                  </pic:spPr>
+                </pic:pic>
+              </a:graphicData>
+            </a:graphic>
+          </wp:inline>
+        </w:drawing>
+      </w:r>
+    </w:p>
+    <w:p>
+      <w:pPr>
+        <w:pStyle w:val="ListParagraph"/>
+        <w:ind w:left="-349" w:right="-926"/>
+        <w:rPr>
+          <w:rFonts w:ascii="Times New Roman" w:hAnsi="Times New Roman" w:cs="Times New Roman"/>
+          <w:sz w:val="28"/>
+          <w:szCs w:val="28"/>
+          <w:lang w:val="en-US"/>
+        </w:rPr>
+      </w:pPr>
+      <w:r>
+        <w:rPr>
+          <w:rFonts w:ascii="Times New Roman" w:hAnsi="Times New Roman" w:cs="Times New Roman"/>
+          <w:sz w:val="28"/>
+          <w:szCs w:val="28"/>
+          <w:lang w:val="en-US"/>
+        </w:rPr>
+        <w:lastRenderedPageBreak/>
+        <w:t>‘</w:t>
+      </w:r>
+      <w:proofErr w:type="spellStart"/>
+      <w:proofErr w:type="gramStart"/>
+      <w:r>
+        <w:rPr>
+          <w:rFonts w:ascii="Times New Roman" w:hAnsi="Times New Roman" w:cs="Times New Roman"/>
+          <w:sz w:val="28"/>
+          <w:szCs w:val="28"/>
+          <w:lang w:val="en-US"/>
+        </w:rPr>
+        <w:t>user</w:t>
+      </w:r>
+      <w:proofErr w:type="gramEnd"/>
+      <w:r>
+        <w:rPr>
+          <w:rFonts w:ascii="Times New Roman" w:hAnsi="Times New Roman" w:cs="Times New Roman"/>
+          <w:sz w:val="28"/>
+          <w:szCs w:val="28"/>
+          <w:lang w:val="en-US"/>
+        </w:rPr>
+        <w:t>_view_admin</w:t>
+      </w:r>
+      <w:proofErr w:type="spellEnd"/>
+      <w:r>
+        <w:rPr>
+          <w:rFonts w:ascii="Times New Roman" w:hAnsi="Times New Roman" w:cs="Times New Roman"/>
+          <w:sz w:val="28"/>
+          <w:szCs w:val="28"/>
+          <w:lang w:val="en-US"/>
+        </w:rPr>
+        <w:t>’ access</w:t>
+      </w:r>
+      <w:r>
+        <w:rPr>
+          <w:rFonts w:ascii="Times New Roman" w:hAnsi="Times New Roman" w:cs="Times New Roman"/>
+          <w:sz w:val="28"/>
+          <w:szCs w:val="28"/>
+          <w:lang w:val="en-US"/>
+        </w:rPr>
+        <w:t>es</w:t>
+      </w:r>
+      <w:r>
+        <w:rPr>
+          <w:rFonts w:ascii="Times New Roman" w:hAnsi="Times New Roman" w:cs="Times New Roman"/>
+          <w:sz w:val="28"/>
+          <w:szCs w:val="28"/>
+          <w:lang w:val="en-US"/>
+        </w:rPr>
+        <w:t>:</w:t>
+      </w:r>
+    </w:p>
+    <w:p>
+      <w:pPr>
+        <w:pStyle w:val="ListParagraph"/>
+        <w:ind w:left="-349" w:right="-926"/>
+        <w:rPr>
+          <w:rFonts w:ascii="Times New Roman" w:hAnsi="Times New Roman" w:cs="Times New Roman"/>
+          <w:sz w:val="28"/>
+          <w:szCs w:val="28"/>
+          <w:lang w:val="en-US"/>
+        </w:rPr>
+      </w:pPr>
+      <w:r>
+        <w:rPr>
+          <w:rFonts w:ascii="Times New Roman" w:hAnsi="Times New Roman" w:cs="Times New Roman"/>
+          <w:sz w:val="28"/>
+          <w:szCs w:val="28"/>
+          <w:lang w:val="en-US"/>
+        </w:rPr>
+        <w:drawing>
+          <wp:inline distT="0" distB="0" distL="0" distR="0" wp14:anchorId="546C045E" wp14:editId="4EF063D6">
+            <wp:extent cx="5753100" cy="2692400"/>
+            <wp:effectExtent l="0" t="0" r="0" b="0"/>
+            <wp:docPr id="1789094885" name="Picture 1" descr="A screenshot of a computer&#10;&#10;Description automatically generated"/>
+            <wp:cNvGraphicFramePr>
+              <a:graphicFrameLocks xmlns:a="http://schemas.openxmlformats.org/drawingml/2006/main" noChangeAspect="1"/>
+            </wp:cNvGraphicFramePr>
+            <a:graphic xmlns:a="http://schemas.openxmlformats.org/drawingml/2006/main">
+              <a:graphicData uri="http://schemas.openxmlformats.org/drawingml/2006/picture">
+                <pic:pic xmlns:pic="http://schemas.openxmlformats.org/drawingml/2006/picture">
+                  <pic:nvPicPr>
+                    <pic:cNvPr id="1789094885" name="Picture 1" descr="A screenshot of a computer&#10;&#10;Description automatically generated"/>
+                    <pic:cNvPicPr/>
+                  </pic:nvPicPr>
+                  <pic:blipFill>
+                    <a:blip r:embed="rId26"/>
+                    <a:stretch>
+                      <a:fillRect/>
+                    </a:stretch>
+                  </pic:blipFill>
+                  <pic:spPr>
+                    <a:xfrm>
+                      <a:off x="0" y="0"/>
+                      <a:ext cx="5753100" cy="2692400"/>
+                    </a:xfrm>
+                    <a:prstGeom prst="rect">
+                      <a:avLst/>
+                    </a:prstGeom>
+                  </pic:spPr>
+                </pic:pic>
+              </a:graphicData>
+            </a:graphic>
+          </wp:inline>
+        </w:drawing>
+      </w:r>
+    </w:p>
+    <w:p>
+      <w:pPr>
+        <w:pStyle w:val="ListParagraph"/>
+        <w:ind w:left="-349" w:right="-926"/>
+        <w:rPr>
+          <w:rFonts w:ascii="Times New Roman" w:hAnsi="Times New Roman" w:cs="Times New Roman"/>
+          <w:sz w:val="28"/>
+          <w:szCs w:val="28"/>
+          <w:lang w:val="en-US"/>
+        </w:rPr>
+      </w:pPr>
+    </w:p>
+    <w:p>
+      <w:pPr>
+        <w:pStyle w:val="ListParagraph"/>
+        <w:numPr>
+          <w:ilvl w:val="0"/>
+          <w:numId w:val="1"/>
+        </w:numPr>
+        <w:ind w:right="-926"/>
+        <w:rPr>
+          <w:rFonts w:ascii="Times New Roman" w:hAnsi="Times New Roman" w:cs="Times New Roman"/>
+          <w:sz w:val="28"/>
+          <w:szCs w:val="28"/>
+          <w:lang w:val="en-US"/>
+        </w:rPr>
+      </w:pPr>
+      <w:r>
+        <w:rPr>
+          <w:rFonts w:ascii="Times New Roman" w:hAnsi="Times New Roman" w:cs="Times New Roman"/>
+          <w:sz w:val="28"/>
+          <w:szCs w:val="28"/>
+          <w:lang w:val="en-US"/>
+        </w:rPr>
+        <w:t>Endpoint ‘</w:t>
+      </w:r>
+      <w:r>
+        <w:rPr>
+          <w:rFonts w:ascii="Times New Roman" w:hAnsi="Times New Roman" w:cs="Times New Roman"/>
+          <w:sz w:val="28"/>
+          <w:szCs w:val="28"/>
+          <w:lang w:val="en-US"/>
+        </w:rPr>
+        <w:t>admin’</w:t>
+      </w:r>
+      <w:r>
+        <w:rPr>
+          <w:rFonts w:ascii="Times New Roman" w:hAnsi="Times New Roman" w:cs="Times New Roman"/>
+          <w:sz w:val="28"/>
+          <w:szCs w:val="28"/>
+          <w:lang w:val="en-US"/>
+        </w:rPr>
+        <w:t xml:space="preserve"> requires authentication and role VIEW_INFO:</w:t>
+      </w:r>
+    </w:p>
+    <w:p>
+      <w:pPr>
+        <w:pStyle w:val="ListParagraph"/>
+        <w:ind w:left="-349" w:right="-926"/>
+        <w:rPr>
+          <w:rFonts w:ascii="Times New Roman" w:hAnsi="Times New Roman" w:cs="Times New Roman"/>
+          <w:sz w:val="28"/>
+          <w:szCs w:val="28"/>
+          <w:lang w:val="en-US"/>
+        </w:rPr>
+      </w:pPr>
+      <w:r>
+        <w:rPr>
+          <w:rFonts w:ascii="Times New Roman" w:hAnsi="Times New Roman" w:cs="Times New Roman"/>
+          <w:sz w:val="28"/>
+          <w:szCs w:val="28"/>
+          <w:lang w:val="en-US"/>
+        </w:rPr>
+        <w:t>Users ‘</w:t>
+      </w:r>
+      <w:proofErr w:type="spellStart"/>
+      <w:r>
+        <w:rPr>
+          <w:rFonts w:ascii="Times New Roman" w:hAnsi="Times New Roman" w:cs="Times New Roman"/>
+          <w:sz w:val="28"/>
+          <w:szCs w:val="28"/>
+          <w:lang w:val="en-US"/>
+        </w:rPr>
+        <w:t>user_</w:t>
+      </w:r>
+      <w:r>
+        <w:rPr>
+          <w:rFonts w:ascii="Times New Roman" w:hAnsi="Times New Roman" w:cs="Times New Roman"/>
+          <w:sz w:val="28"/>
+          <w:szCs w:val="28"/>
+          <w:lang w:val="en-US"/>
+        </w:rPr>
+        <w:t>admin</w:t>
+      </w:r>
+      <w:proofErr w:type="spellEnd"/>
+      <w:r>
+        <w:rPr>
+          <w:rFonts w:ascii="Times New Roman" w:hAnsi="Times New Roman" w:cs="Times New Roman"/>
+          <w:sz w:val="28"/>
+          <w:szCs w:val="28"/>
+          <w:lang w:val="en-US"/>
+        </w:rPr>
+        <w:t>’ and ‘</w:t>
+      </w:r>
+      <w:proofErr w:type="spellStart"/>
+      <w:r>
+        <w:rPr>
+          <w:rFonts w:ascii="Times New Roman" w:hAnsi="Times New Roman" w:cs="Times New Roman"/>
+          <w:sz w:val="28"/>
+          <w:szCs w:val="28"/>
+          <w:lang w:val="en-US"/>
+        </w:rPr>
+        <w:t>user_view_admin</w:t>
+      </w:r>
+      <w:proofErr w:type="spellEnd"/>
+      <w:r>
+        <w:rPr>
+          <w:rFonts w:ascii="Times New Roman" w:hAnsi="Times New Roman" w:cs="Times New Roman"/>
+          <w:sz w:val="28"/>
+          <w:szCs w:val="28"/>
+          <w:lang w:val="en-US"/>
+        </w:rPr>
+        <w:t>’ can access it:</w:t>
+      </w:r>
+    </w:p>
+    <w:p>
+      <w:pPr>
+        <w:pStyle w:val="ListParagraph"/>
+        <w:ind w:left="-349" w:right="-926"/>
+        <w:rPr>
+          <w:rFonts w:ascii="Times New Roman" w:hAnsi="Times New Roman" w:cs="Times New Roman"/>
+          <w:sz w:val="28"/>
+          <w:szCs w:val="28"/>
+          <w:lang w:val="en-US"/>
+        </w:rPr>
+      </w:pPr>
+      <w:r>
+        <w:rPr>
+          <w:rFonts w:ascii="Times New Roman" w:hAnsi="Times New Roman" w:cs="Times New Roman"/>
+          <w:sz w:val="28"/>
+          <w:szCs w:val="28"/>
+          <w:lang w:val="en-US"/>
+        </w:rPr>
+        <w:t>‘</w:t>
+      </w:r>
+      <w:proofErr w:type="spellStart"/>
+      <w:proofErr w:type="gramStart"/>
+      <w:r>
+        <w:rPr>
+          <w:rFonts w:ascii="Times New Roman" w:hAnsi="Times New Roman" w:cs="Times New Roman"/>
+          <w:sz w:val="28"/>
+          <w:szCs w:val="28"/>
+          <w:lang w:val="en-US"/>
+        </w:rPr>
+        <w:t>user</w:t>
+      </w:r>
+      <w:proofErr w:type="gramEnd"/>
+      <w:r>
+        <w:rPr>
+          <w:rFonts w:ascii="Times New Roman" w:hAnsi="Times New Roman" w:cs="Times New Roman"/>
+          <w:sz w:val="28"/>
+          <w:szCs w:val="28"/>
+          <w:lang w:val="en-US"/>
+        </w:rPr>
+        <w:t>_view</w:t>
+      </w:r>
+      <w:proofErr w:type="spellEnd"/>
+      <w:r>
+        <w:rPr>
+          <w:rFonts w:ascii="Times New Roman" w:hAnsi="Times New Roman" w:cs="Times New Roman"/>
+          <w:sz w:val="28"/>
+          <w:szCs w:val="28"/>
+          <w:lang w:val="en-US"/>
+        </w:rPr>
+        <w:t>’</w:t>
+      </w:r>
+      <w:r>
+        <w:rPr>
+          <w:rFonts w:ascii="Times New Roman" w:hAnsi="Times New Roman" w:cs="Times New Roman"/>
+          <w:sz w:val="28"/>
+          <w:szCs w:val="28"/>
+          <w:lang w:val="en-US"/>
+        </w:rPr>
+        <w:t xml:space="preserve"> </w:t>
+      </w:r>
+      <w:r>
+        <w:rPr>
+          <w:rFonts w:ascii="Times New Roman" w:hAnsi="Times New Roman" w:cs="Times New Roman"/>
+          <w:sz w:val="28"/>
+          <w:szCs w:val="28"/>
+          <w:lang w:val="en-US"/>
+        </w:rPr>
+        <w:t xml:space="preserve">can’t </w:t>
+      </w:r>
+      <w:r>
+        <w:rPr>
+          <w:rFonts w:ascii="Times New Roman" w:hAnsi="Times New Roman" w:cs="Times New Roman"/>
+          <w:sz w:val="28"/>
+          <w:szCs w:val="28"/>
+          <w:lang w:val="en-US"/>
+        </w:rPr>
+        <w:t>access:</w:t>
+      </w:r>
+    </w:p>
+    <w:p>
+      <w:pPr>
+        <w:pStyle w:val="ListParagraph"/>
+        <w:ind w:left="-349" w:right="-926"/>
+        <w:rPr>
+          <w:rFonts w:ascii="Times New Roman" w:hAnsi="Times New Roman" w:cs="Times New Roman"/>
+          <w:sz w:val="28"/>
+          <w:szCs w:val="28"/>
+          <w:lang w:val="en-US"/>
+        </w:rPr>
+      </w:pPr>
+      <w:r>
+        <w:rPr>
+          <w:rFonts w:ascii="Times New Roman" w:hAnsi="Times New Roman" w:cs="Times New Roman"/>
+          <w:sz w:val="28"/>
+          <w:szCs w:val="28"/>
+          <w:lang w:val="en-US"/>
+        </w:rPr>
+        <w:drawing>
+          <wp:inline distT="0" distB="0" distL="0" distR="0" wp14:anchorId="29C5FAAA" wp14:editId="447370FE">
+            <wp:extent cx="4715933" cy="2666436"/>
+            <wp:effectExtent l="0" t="0" r="0" b="635"/>
+            <wp:docPr id="403081073" name="Picture 1" descr="A screenshot of a computer&#10;&#10;Description automatically generated"/>
+            <wp:cNvGraphicFramePr>
+              <a:graphicFrameLocks xmlns:a="http://schemas.openxmlformats.org/drawingml/2006/main" noChangeAspect="1"/>
+            </wp:cNvGraphicFramePr>
+            <a:graphic xmlns:a="http://schemas.openxmlformats.org/drawingml/2006/main">
+              <a:graphicData uri="http://schemas.openxmlformats.org/drawingml/2006/picture">
+                <pic:pic xmlns:pic="http://schemas.openxmlformats.org/drawingml/2006/picture">
+                  <pic:nvPicPr>
+                    <pic:cNvPr id="403081073" name="Picture 1" descr="A screenshot of a computer&#10;&#10;Description automatically generated"/>
+                    <pic:cNvPicPr/>
+                  </pic:nvPicPr>
+                  <pic:blipFill>
+                    <a:blip r:embed="rId27"/>
+                    <a:stretch>
+                      <a:fillRect/>
+                    </a:stretch>
+                  </pic:blipFill>
+                  <pic:spPr>
+                    <a:xfrm>
+                      <a:off x="0" y="0"/>
+                      <a:ext cx="4732975" cy="2676071"/>
+                    </a:xfrm>
+                    <a:prstGeom prst="rect">
+                      <a:avLst/>
+                    </a:prstGeom>
+                  </pic:spPr>
+                </pic:pic>
+              </a:graphicData>
+            </a:graphic>
+          </wp:inline>
+        </w:drawing>
+      </w:r>
+    </w:p>
+    <w:p>
+      <w:pPr>
+        <w:pStyle w:val="ListParagraph"/>
+        <w:ind w:left="-349" w:right="-926"/>
+        <w:rPr>
+          <w:rFonts w:ascii="Times New Roman" w:hAnsi="Times New Roman" w:cs="Times New Roman"/>
+          <w:sz w:val="28"/>
+          <w:szCs w:val="28"/>
+          <w:lang w:val="en-US"/>
+        </w:rPr>
+      </w:pPr>
+      <w:r>
+        <w:rPr>
+          <w:rFonts w:ascii="Times New Roman" w:hAnsi="Times New Roman" w:cs="Times New Roman"/>
+          <w:sz w:val="28"/>
+          <w:szCs w:val="28"/>
+          <w:lang w:val="en-US"/>
+        </w:rPr>
+        <w:lastRenderedPageBreak/>
+        <w:t>‘</w:t>
+      </w:r>
+      <w:proofErr w:type="spellStart"/>
+      <w:proofErr w:type="gramStart"/>
+      <w:r>
+        <w:rPr>
+          <w:rFonts w:ascii="Times New Roman" w:hAnsi="Times New Roman" w:cs="Times New Roman"/>
+          <w:sz w:val="28"/>
+          <w:szCs w:val="28"/>
+          <w:lang w:val="en-US"/>
+        </w:rPr>
+        <w:t>user</w:t>
+      </w:r>
+      <w:proofErr w:type="gramEnd"/>
+      <w:r>
+        <w:rPr>
+          <w:rFonts w:ascii="Times New Roman" w:hAnsi="Times New Roman" w:cs="Times New Roman"/>
+          <w:sz w:val="28"/>
+          <w:szCs w:val="28"/>
+          <w:lang w:val="en-US"/>
+        </w:rPr>
+        <w:t>_admin</w:t>
+      </w:r>
+      <w:proofErr w:type="spellEnd"/>
+      <w:r>
+        <w:rPr>
+          <w:rFonts w:ascii="Times New Roman" w:hAnsi="Times New Roman" w:cs="Times New Roman"/>
+          <w:sz w:val="28"/>
+          <w:szCs w:val="28"/>
+          <w:lang w:val="en-US"/>
+        </w:rPr>
+        <w:t>; accesses:</w:t>
+      </w:r>
+    </w:p>
+    <w:p>
+      <w:pPr>
+        <w:pStyle w:val="ListParagraph"/>
+        <w:ind w:left="-349" w:right="-926"/>
+        <w:rPr>
+          <w:rFonts w:ascii="Times New Roman" w:hAnsi="Times New Roman" w:cs="Times New Roman"/>
+          <w:sz w:val="28"/>
+          <w:szCs w:val="28"/>
+          <w:lang w:val="en-US"/>
+        </w:rPr>
+      </w:pPr>
+      <w:r>
+        <w:rPr>
+          <w:rFonts w:ascii="Times New Roman" w:hAnsi="Times New Roman" w:cs="Times New Roman"/>
+          <w:sz w:val="28"/>
+          <w:szCs w:val="28"/>
+          <w:lang w:val="en-US"/>
+        </w:rPr>
+        <w:drawing>
+          <wp:inline distT="0" distB="0" distL="0" distR="0" wp14:anchorId="4264ECDD" wp14:editId="3ED6E8EB">
+            <wp:extent cx="6121400" cy="2809600"/>
+            <wp:effectExtent l="0" t="0" r="0" b="0"/>
+            <wp:docPr id="1439799464" name="Picture 1" descr="A screenshot of a computer&#10;&#10;Description automatically generated"/>
+            <wp:cNvGraphicFramePr>
+              <a:graphicFrameLocks xmlns:a="http://schemas.openxmlformats.org/drawingml/2006/main" noChangeAspect="1"/>
+            </wp:cNvGraphicFramePr>
+            <a:graphic xmlns:a="http://schemas.openxmlformats.org/drawingml/2006/main">
+              <a:graphicData uri="http://schemas.openxmlformats.org/drawingml/2006/picture">
+                <pic:pic xmlns:pic="http://schemas.openxmlformats.org/drawingml/2006/picture">
+                  <pic:nvPicPr>
+                    <pic:cNvPr id="1439799464" name="Picture 1" descr="A screenshot of a computer&#10;&#10;Description automatically generated"/>
+                    <pic:cNvPicPr/>
+                  </pic:nvPicPr>
+                  <pic:blipFill>
+                    <a:blip r:embed="rId28"/>
+                    <a:stretch>
+                      <a:fillRect/>
+                    </a:stretch>
+                  </pic:blipFill>
+                  <pic:spPr>
+                    <a:xfrm>
+                      <a:off x="0" y="0"/>
+                      <a:ext cx="6124241" cy="2810904"/>
+                    </a:xfrm>
+                    <a:prstGeom prst="rect">
+                      <a:avLst/>
+                    </a:prstGeom>
+                  </pic:spPr>
+                </pic:pic>
+              </a:graphicData>
+            </a:graphic>
+          </wp:inline>
+        </w:drawing>
+      </w:r>
+    </w:p>
+    <w:p>
+      <w:pPr>
+        <w:pStyle w:val="ListParagraph"/>
+        <w:ind w:left="-349" w:right="-926"/>
+        <w:rPr>
+          <w:rFonts w:ascii="Times New Roman" w:hAnsi="Times New Roman" w:cs="Times New Roman"/>
+          <w:sz w:val="28"/>
+          <w:szCs w:val="28"/>
+          <w:lang w:val="en-US"/>
+        </w:rPr>
+      </w:pPr>
+      <w:r>
+        <w:rPr>
+          <w:rFonts w:ascii="Times New Roman" w:hAnsi="Times New Roman" w:cs="Times New Roman"/>
+          <w:sz w:val="28"/>
+          <w:szCs w:val="28"/>
+          <w:lang w:val="en-US"/>
+        </w:rPr>
+        <w:t>‘</w:t>
+      </w:r>
+      <w:proofErr w:type="spellStart"/>
+      <w:proofErr w:type="gramStart"/>
+      <w:r>
+        <w:rPr>
+          <w:rFonts w:ascii="Times New Roman" w:hAnsi="Times New Roman" w:cs="Times New Roman"/>
+          <w:sz w:val="28"/>
+          <w:szCs w:val="28"/>
+          <w:lang w:val="en-US"/>
+        </w:rPr>
+        <w:t>user</w:t>
+      </w:r>
+      <w:proofErr w:type="gramEnd"/>
+      <w:r>
+        <w:rPr>
+          <w:rFonts w:ascii="Times New Roman" w:hAnsi="Times New Roman" w:cs="Times New Roman"/>
+          <w:sz w:val="28"/>
+          <w:szCs w:val="28"/>
+          <w:lang w:val="en-US"/>
+        </w:rPr>
+        <w:t>_view_admin</w:t>
+      </w:r>
+      <w:proofErr w:type="spellEnd"/>
+      <w:r>
+        <w:rPr>
+          <w:rFonts w:ascii="Times New Roman" w:hAnsi="Times New Roman" w:cs="Times New Roman"/>
+          <w:sz w:val="28"/>
+          <w:szCs w:val="28"/>
+          <w:lang w:val="en-US"/>
+        </w:rPr>
+        <w:t>’ accesses:</w:t>
+      </w:r>
+    </w:p>
+    <w:p>
+      <w:pPr>
+        <w:pStyle w:val="ListParagraph"/>
+        <w:ind w:left="-349" w:right="-926"/>
+        <w:rPr>
+          <w:rFonts w:ascii="Times New Roman" w:hAnsi="Times New Roman" w:cs="Times New Roman"/>
+          <w:sz w:val="28"/>
+          <w:szCs w:val="28"/>
+          <w:lang w:val="en-US"/>
+        </w:rPr>
+      </w:pPr>
+      <w:r>
+        <w:rPr>
+          <w:rFonts w:ascii="Times New Roman" w:hAnsi="Times New Roman" w:cs="Times New Roman"/>
+          <w:sz w:val="28"/>
+          <w:szCs w:val="28"/>
+          <w:lang w:val="en-US"/>
+        </w:rPr>
+        <w:drawing>
+          <wp:inline distT="0" distB="0" distL="0" distR="0" wp14:anchorId="768D0B91" wp14:editId="0ED5E361">
+            <wp:extent cx="6580790" cy="2980266"/>
+            <wp:effectExtent l="0" t="0" r="0" b="4445"/>
+            <wp:docPr id="485202754" name="Picture 1" descr="A screenshot of a computer&#10;&#10;Description automatically generated"/>
+            <wp:cNvGraphicFramePr>
+              <a:graphicFrameLocks xmlns:a="http://schemas.openxmlformats.org/drawingml/2006/main" noChangeAspect="1"/>
+            </wp:cNvGraphicFramePr>
+            <a:graphic xmlns:a="http://schemas.openxmlformats.org/drawingml/2006/main">
+              <a:graphicData uri="http://schemas.openxmlformats.org/drawingml/2006/picture">
+                <pic:pic xmlns:pic="http://schemas.openxmlformats.org/drawingml/2006/picture">
+                  <pic:nvPicPr>
+                    <pic:cNvPr id="485202754" name="Picture 1" descr="A screenshot of a computer&#10;&#10;Description automatically generated"/>
+                    <pic:cNvPicPr/>
+                  </pic:nvPicPr>
+                  <pic:blipFill>
+                    <a:blip r:embed="rId29"/>
+                    <a:stretch>
+                      <a:fillRect/>
+                    </a:stretch>
+                  </pic:blipFill>
+                  <pic:spPr>
+                    <a:xfrm>
+                      <a:off x="0" y="0"/>
+                      <a:ext cx="6583140" cy="2981330"/>
+                    </a:xfrm>
+                    <a:prstGeom prst="rect">
+                      <a:avLst/>
+                    </a:prstGeom>
+                  </pic:spPr>
+                </pic:pic>
+              </a:graphicData>
+            </a:graphic>
+          </wp:inline>
+        </w:drawing>
+      </w:r>
+    </w:p>
     <w:sectPr>
       <w:pgSz w:w="16838" w:h="11906" w:orient="landscape"/>
       <w:pgMar w:top="1034" w:right="1440" w:bottom="418" w:left="1440" w:header="708" w:footer="708" w:gutter="0"/>
@@ -1824,6 +3344,103 @@
     </w:sectPr>
   </w:body>
 </w:document>
+</file>
+
+<file path=word/numbering.xml><?xml version="1.0" encoding="utf-8"?>
+<w:numbering xmlns:wpc="http://schemas.microsoft.com/office/word/2010/wordprocessingCanvas" xmlns:cx="http://schemas.microsoft.com/office/drawing/2014/chartex" xmlns:cx1="http://schemas.microsoft.com/office/drawing/2015/9/8/chartex" xmlns:cx2="http://schemas.microsoft.com/office/drawing/2015/10/21/chartex" xmlns:cx3="http://schemas.microsoft.com/office/drawing/2016/5/9/chartex" xmlns:cx4="http://schemas.microsoft.com/office/drawing/2016/5/10/chartex" xmlns:cx5="http://schemas.microsoft.com/office/drawing/2016/5/11/chartex" xmlns:cx6="http://schemas.microsoft.com/office/drawing/2016/5/12/chartex" xmlns:cx7="http://schemas.microsoft.com/office/drawing/2016/5/13/chartex" xmlns:cx8="http://schemas.microsoft.com/office/drawing/2016/5/14/chartex" xmlns:mc="http://schemas.openxmlformats.org/markup-compatibility/2006" xmlns:aink="http://schemas.microsoft.com/office/drawing/2016/ink" xmlns:am3d="http://schemas.microsoft.com/office/drawing/2017/model3d" xmlns:o="urn:schemas-microsoft-com:office:office" xmlns:oel="http://schemas.microsoft.com/office/2019/extlst" xmlns:r="http://schemas.openxmlformats.org/officeDocument/2006/relationships" xmlns:m="http://schemas.openxmlformats.org/officeDocument/2006/math" xmlns:v="urn:schemas-microsoft-com:vml" xmlns:wp14="http://schemas.microsoft.com/office/word/2010/wordprocessingDrawing" xmlns:wp="http://schemas.openxmlformats.org/drawingml/2006/wordprocessingDrawing" xmlns:w10="urn:schemas-microsoft-com:office:word" xmlns:w="http://schemas.openxmlformats.org/wordprocessingml/2006/main" xmlns:w14="http://schemas.microsoft.com/office/word/2010/wordml" xmlns:w15="http://schemas.microsoft.com/office/word/2012/wordml" xmlns:w16cex="http://schemas.microsoft.com/office/word/2018/wordml/cex" xmlns:w16cid="http://schemas.microsoft.com/office/word/2016/wordml/cid" xmlns:w16="http://schemas.microsoft.com/office/word/2018/wordml" xmlns:w16sdtdh="http://schemas.microsoft.com/office/word/2020/wordml/sdtdatahash" xmlns:w16se="http://schemas.microsoft.com/office/word/2015/wordml/symex" xmlns:wpg="http://schemas.microsoft.com/office/word/2010/wordprocessingGroup" xmlns:wpi="http://schemas.microsoft.com/office/word/2010/wordprocessingInk" xmlns:wne="http://schemas.microsoft.com/office/word/2006/wordml" xmlns:wps="http://schemas.microsoft.com/office/word/2010/wordprocessingShape" mc:Ignorable="w14 w15 w16se w16cid w16 w16cex w16sdtdh wp14">
+  <w:abstractNum w:abstractNumId="0" w15:restartNumberingAfterBreak="0">
+    <w:nsid w:val="5F877A46"/>
+    <w:multiLevelType w:val="hybridMultilevel"/>
+    <w:tmpl w:val="2A0C905E"/>
+    <w:lvl w:ilvl="0" w:tplc="5106E52A">
+      <w:start w:val="1"/>
+      <w:numFmt w:val="decimal"/>
+      <w:lvlText w:val="%1."/>
+      <w:lvlJc w:val="left"/>
+      <w:pPr>
+        <w:ind w:left="-349" w:hanging="360"/>
+      </w:pPr>
+      <w:rPr>
+        <w:rFonts w:hint="default"/>
+      </w:rPr>
+    </w:lvl>
+    <w:lvl w:ilvl="1" w:tplc="08090019" w:tentative="1">
+      <w:start w:val="1"/>
+      <w:numFmt w:val="lowerLetter"/>
+      <w:lvlText w:val="%2."/>
+      <w:lvlJc w:val="left"/>
+      <w:pPr>
+        <w:ind w:left="371" w:hanging="360"/>
+      </w:pPr>
+    </w:lvl>
+    <w:lvl w:ilvl="2" w:tplc="0809001B" w:tentative="1">
+      <w:start w:val="1"/>
+      <w:numFmt w:val="lowerRoman"/>
+      <w:lvlText w:val="%3."/>
+      <w:lvlJc w:val="right"/>
+      <w:pPr>
+        <w:ind w:left="1091" w:hanging="180"/>
+      </w:pPr>
+    </w:lvl>
+    <w:lvl w:ilvl="3" w:tplc="0809000F" w:tentative="1">
+      <w:start w:val="1"/>
+      <w:numFmt w:val="decimal"/>
+      <w:lvlText w:val="%4."/>
+      <w:lvlJc w:val="left"/>
+      <w:pPr>
+        <w:ind w:left="1811" w:hanging="360"/>
+      </w:pPr>
+    </w:lvl>
+    <w:lvl w:ilvl="4" w:tplc="08090019" w:tentative="1">
+      <w:start w:val="1"/>
+      <w:numFmt w:val="lowerLetter"/>
+      <w:lvlText w:val="%5."/>
+      <w:lvlJc w:val="left"/>
+      <w:pPr>
+        <w:ind w:left="2531" w:hanging="360"/>
+      </w:pPr>
+    </w:lvl>
+    <w:lvl w:ilvl="5" w:tplc="0809001B" w:tentative="1">
+      <w:start w:val="1"/>
+      <w:numFmt w:val="lowerRoman"/>
+      <w:lvlText w:val="%6."/>
+      <w:lvlJc w:val="right"/>
+      <w:pPr>
+        <w:ind w:left="3251" w:hanging="180"/>
+      </w:pPr>
+    </w:lvl>
+    <w:lvl w:ilvl="6" w:tplc="0809000F" w:tentative="1">
+      <w:start w:val="1"/>
+      <w:numFmt w:val="decimal"/>
+      <w:lvlText w:val="%7."/>
+      <w:lvlJc w:val="left"/>
+      <w:pPr>
+        <w:ind w:left="3971" w:hanging="360"/>
+      </w:pPr>
+    </w:lvl>
+    <w:lvl w:ilvl="7" w:tplc="08090019" w:tentative="1">
+      <w:start w:val="1"/>
+      <w:numFmt w:val="lowerLetter"/>
+      <w:lvlText w:val="%8."/>
+      <w:lvlJc w:val="left"/>
+      <w:pPr>
+        <w:ind w:left="4691" w:hanging="360"/>
+      </w:pPr>
+    </w:lvl>
+    <w:lvl w:ilvl="8" w:tplc="0809001B" w:tentative="1">
+      <w:start w:val="1"/>
+      <w:numFmt w:val="lowerRoman"/>
+      <w:lvlText w:val="%9."/>
+      <w:lvlJc w:val="right"/>
+      <w:pPr>
+        <w:ind w:left="5411" w:hanging="180"/>
+      </w:pPr>
+    </w:lvl>
+  </w:abstractNum>
+  <w:num w:numId="1" w16cid:durableId="1033656720">
+    <w:abstractNumId w:val="0"/>
+  </w:num>
+</w:numbering>
 </file>
 
 <file path=word/styles.xml><?xml version="1.0" encoding="utf-8"?>

</xml_diff>